<commit_message>
giga successful initial data analysis time - look and rewrite some initial elements, do some more sophisticated graphing, and make sure to produce tables. Then, can go into the study 3 draft and work towards getting it to be a finished product.
</commit_message>
<xml_diff>
--- a/Dissertation Proposal/Restructure process/Dissertation Proposal Section Drafts/Combined final draft elements/Dissertation draft w appendix_WIP_8-16-24.docx
+++ b/Dissertation Proposal/Restructure process/Dissertation Proposal Section Drafts/Combined final draft elements/Dissertation draft w appendix_WIP_8-16-24.docx
@@ -56,7 +56,7 @@
           <w:r>
             <w:fldChar w:fldCharType="separate"/>
           </w:r>
-          <w:hyperlink w:anchor="_Toc174452373" w:history="1">
+          <w:hyperlink w:anchor="_Toc183010565" w:history="1">
             <w:r>
               <w:rPr>
                 <w:rStyle w:val="Hyperlink"/>
@@ -83,7 +83,7 @@
                 <w:noProof/>
                 <w:webHidden/>
               </w:rPr>
-              <w:instrText xml:space="preserve"> PAGEREF _Toc174452373 \h </w:instrText>
+              <w:instrText xml:space="preserve"> PAGEREF _Toc183010565 \h </w:instrText>
             </w:r>
             <w:r>
               <w:rPr>
@@ -103,7 +103,7 @@
                 <w:noProof/>
                 <w:webHidden/>
               </w:rPr>
-              <w:t>1</w:t>
+              <w:t>3</w:t>
             </w:r>
             <w:r>
               <w:rPr>
@@ -126,7 +126,7 @@
               <w:szCs w:val="24"/>
             </w:rPr>
           </w:pPr>
-          <w:hyperlink w:anchor="_Toc174452374" w:history="1">
+          <w:hyperlink w:anchor="_Toc183010566" w:history="1">
             <w:r>
               <w:rPr>
                 <w:rStyle w:val="Hyperlink"/>
@@ -153,7 +153,7 @@
                 <w:noProof/>
                 <w:webHidden/>
               </w:rPr>
-              <w:instrText xml:space="preserve"> PAGEREF _Toc174452374 \h </w:instrText>
+              <w:instrText xml:space="preserve"> PAGEREF _Toc183010566 \h </w:instrText>
             </w:r>
             <w:r>
               <w:rPr>
@@ -173,7 +173,7 @@
                 <w:noProof/>
                 <w:webHidden/>
               </w:rPr>
-              <w:t>3</w:t>
+              <w:t>5</w:t>
             </w:r>
             <w:r>
               <w:rPr>
@@ -196,7 +196,7 @@
               <w:szCs w:val="24"/>
             </w:rPr>
           </w:pPr>
-          <w:hyperlink w:anchor="_Toc174452375" w:history="1">
+          <w:hyperlink w:anchor="_Toc183010567" w:history="1">
             <w:r>
               <w:rPr>
                 <w:rStyle w:val="Hyperlink"/>
@@ -223,7 +223,7 @@
                 <w:noProof/>
                 <w:webHidden/>
               </w:rPr>
-              <w:instrText xml:space="preserve"> PAGEREF _Toc174452375 \h </w:instrText>
+              <w:instrText xml:space="preserve"> PAGEREF _Toc183010567 \h </w:instrText>
             </w:r>
             <w:r>
               <w:rPr>
@@ -243,7 +243,7 @@
                 <w:noProof/>
                 <w:webHidden/>
               </w:rPr>
-              <w:t>3</w:t>
+              <w:t>5</w:t>
             </w:r>
             <w:r>
               <w:rPr>
@@ -266,7 +266,7 @@
               <w:szCs w:val="24"/>
             </w:rPr>
           </w:pPr>
-          <w:hyperlink w:anchor="_Toc174452376" w:history="1">
+          <w:hyperlink w:anchor="_Toc183010568" w:history="1">
             <w:r>
               <w:rPr>
                 <w:rStyle w:val="Hyperlink"/>
@@ -293,7 +293,7 @@
                 <w:noProof/>
                 <w:webHidden/>
               </w:rPr>
-              <w:instrText xml:space="preserve"> PAGEREF _Toc174452376 \h </w:instrText>
+              <w:instrText xml:space="preserve"> PAGEREF _Toc183010568 \h </w:instrText>
             </w:r>
             <w:r>
               <w:rPr>
@@ -313,7 +313,7 @@
                 <w:noProof/>
                 <w:webHidden/>
               </w:rPr>
-              <w:t>4</w:t>
+              <w:t>6</w:t>
             </w:r>
             <w:r>
               <w:rPr>
@@ -336,7 +336,7 @@
               <w:szCs w:val="24"/>
             </w:rPr>
           </w:pPr>
-          <w:hyperlink w:anchor="_Toc174452377" w:history="1">
+          <w:hyperlink w:anchor="_Toc183010569" w:history="1">
             <w:r>
               <w:rPr>
                 <w:rStyle w:val="Hyperlink"/>
@@ -363,7 +363,7 @@
                 <w:noProof/>
                 <w:webHidden/>
               </w:rPr>
-              <w:instrText xml:space="preserve"> PAGEREF _Toc174452377 \h </w:instrText>
+              <w:instrText xml:space="preserve"> PAGEREF _Toc183010569 \h </w:instrText>
             </w:r>
             <w:r>
               <w:rPr>
@@ -383,7 +383,7 @@
                 <w:noProof/>
                 <w:webHidden/>
               </w:rPr>
-              <w:t>6</w:t>
+              <w:t>8</w:t>
             </w:r>
             <w:r>
               <w:rPr>
@@ -406,7 +406,7 @@
               <w:szCs w:val="24"/>
             </w:rPr>
           </w:pPr>
-          <w:hyperlink w:anchor="_Toc174452378" w:history="1">
+          <w:hyperlink w:anchor="_Toc183010570" w:history="1">
             <w:r>
               <w:rPr>
                 <w:rStyle w:val="Hyperlink"/>
@@ -433,7 +433,7 @@
                 <w:noProof/>
                 <w:webHidden/>
               </w:rPr>
-              <w:instrText xml:space="preserve"> PAGEREF _Toc174452378 \h </w:instrText>
+              <w:instrText xml:space="preserve"> PAGEREF _Toc183010570 \h </w:instrText>
             </w:r>
             <w:r>
               <w:rPr>
@@ -453,7 +453,7 @@
                 <w:noProof/>
                 <w:webHidden/>
               </w:rPr>
-              <w:t>8</w:t>
+              <w:t>10</w:t>
             </w:r>
             <w:r>
               <w:rPr>
@@ -476,7 +476,7 @@
               <w:szCs w:val="24"/>
             </w:rPr>
           </w:pPr>
-          <w:hyperlink w:anchor="_Toc174452379" w:history="1">
+          <w:hyperlink w:anchor="_Toc183010571" w:history="1">
             <w:r>
               <w:rPr>
                 <w:rStyle w:val="Hyperlink"/>
@@ -503,7 +503,7 @@
                 <w:noProof/>
                 <w:webHidden/>
               </w:rPr>
-              <w:instrText xml:space="preserve"> PAGEREF _Toc174452379 \h </w:instrText>
+              <w:instrText xml:space="preserve"> PAGEREF _Toc183010571 \h </w:instrText>
             </w:r>
             <w:r>
               <w:rPr>
@@ -523,7 +523,7 @@
                 <w:noProof/>
                 <w:webHidden/>
               </w:rPr>
-              <w:t>9</w:t>
+              <w:t>11</w:t>
             </w:r>
             <w:r>
               <w:rPr>
@@ -546,7 +546,7 @@
               <w:szCs w:val="24"/>
             </w:rPr>
           </w:pPr>
-          <w:hyperlink w:anchor="_Toc174452380" w:history="1">
+          <w:hyperlink w:anchor="_Toc183010572" w:history="1">
             <w:r>
               <w:rPr>
                 <w:rStyle w:val="Hyperlink"/>
@@ -573,7 +573,7 @@
                 <w:noProof/>
                 <w:webHidden/>
               </w:rPr>
-              <w:instrText xml:space="preserve"> PAGEREF _Toc174452380 \h </w:instrText>
+              <w:instrText xml:space="preserve"> PAGEREF _Toc183010572 \h </w:instrText>
             </w:r>
             <w:r>
               <w:rPr>
@@ -593,7 +593,7 @@
                 <w:noProof/>
                 <w:webHidden/>
               </w:rPr>
-              <w:t>12</w:t>
+              <w:t>14</w:t>
             </w:r>
             <w:r>
               <w:rPr>
@@ -616,7 +616,7 @@
               <w:szCs w:val="24"/>
             </w:rPr>
           </w:pPr>
-          <w:hyperlink w:anchor="_Toc174452381" w:history="1">
+          <w:hyperlink w:anchor="_Toc183010573" w:history="1">
             <w:r>
               <w:rPr>
                 <w:rStyle w:val="Hyperlink"/>
@@ -644,7 +644,7 @@
                 <w:noProof/>
                 <w:webHidden/>
               </w:rPr>
-              <w:instrText xml:space="preserve"> PAGEREF _Toc174452381 \h </w:instrText>
+              <w:instrText xml:space="preserve"> PAGEREF _Toc183010573 \h </w:instrText>
             </w:r>
             <w:r>
               <w:rPr>
@@ -664,7 +664,7 @@
                 <w:noProof/>
                 <w:webHidden/>
               </w:rPr>
-              <w:t>13</w:t>
+              <w:t>15</w:t>
             </w:r>
             <w:r>
               <w:rPr>
@@ -687,7 +687,7 @@
               <w:szCs w:val="24"/>
             </w:rPr>
           </w:pPr>
-          <w:hyperlink w:anchor="_Toc174452382" w:history="1">
+          <w:hyperlink w:anchor="_Toc183010574" w:history="1">
             <w:r>
               <w:rPr>
                 <w:rStyle w:val="Hyperlink"/>
@@ -719,7 +719,7 @@
                 <w:noProof/>
                 <w:webHidden/>
               </w:rPr>
-              <w:instrText xml:space="preserve"> PAGEREF _Toc174452382 \h </w:instrText>
+              <w:instrText xml:space="preserve"> PAGEREF _Toc183010574 \h </w:instrText>
             </w:r>
             <w:r>
               <w:rPr>
@@ -739,7 +739,7 @@
                 <w:noProof/>
                 <w:webHidden/>
               </w:rPr>
-              <w:t>13</w:t>
+              <w:t>15</w:t>
             </w:r>
             <w:r>
               <w:rPr>
@@ -762,7 +762,7 @@
               <w:szCs w:val="24"/>
             </w:rPr>
           </w:pPr>
-          <w:hyperlink w:anchor="_Toc174452383" w:history="1">
+          <w:hyperlink w:anchor="_Toc183010575" w:history="1">
             <w:r>
               <w:rPr>
                 <w:rStyle w:val="Hyperlink"/>
@@ -792,7 +792,7 @@
                 <w:noProof/>
                 <w:webHidden/>
               </w:rPr>
-              <w:instrText xml:space="preserve"> PAGEREF _Toc174452383 \h </w:instrText>
+              <w:instrText xml:space="preserve"> PAGEREF _Toc183010575 \h </w:instrText>
             </w:r>
             <w:r>
               <w:rPr>
@@ -812,7 +812,7 @@
                 <w:noProof/>
                 <w:webHidden/>
               </w:rPr>
-              <w:t>13</w:t>
+              <w:t>15</w:t>
             </w:r>
             <w:r>
               <w:rPr>
@@ -835,7 +835,7 @@
               <w:szCs w:val="24"/>
             </w:rPr>
           </w:pPr>
-          <w:hyperlink w:anchor="_Toc174452384" w:history="1">
+          <w:hyperlink w:anchor="_Toc183010576" w:history="1">
             <w:r>
               <w:rPr>
                 <w:rStyle w:val="Hyperlink"/>
@@ -865,7 +865,7 @@
                 <w:noProof/>
                 <w:webHidden/>
               </w:rPr>
-              <w:instrText xml:space="preserve"> PAGEREF _Toc174452384 \h </w:instrText>
+              <w:instrText xml:space="preserve"> PAGEREF _Toc183010576 \h </w:instrText>
             </w:r>
             <w:r>
               <w:rPr>
@@ -885,7 +885,7 @@
                 <w:noProof/>
                 <w:webHidden/>
               </w:rPr>
-              <w:t>14</w:t>
+              <w:t>16</w:t>
             </w:r>
             <w:r>
               <w:rPr>
@@ -908,7 +908,7 @@
               <w:szCs w:val="24"/>
             </w:rPr>
           </w:pPr>
-          <w:hyperlink w:anchor="_Toc174452385" w:history="1">
+          <w:hyperlink w:anchor="_Toc183010577" w:history="1">
             <w:r>
               <w:rPr>
                 <w:rStyle w:val="Hyperlink"/>
@@ -938,7 +938,7 @@
                 <w:noProof/>
                 <w:webHidden/>
               </w:rPr>
-              <w:instrText xml:space="preserve"> PAGEREF _Toc174452385 \h </w:instrText>
+              <w:instrText xml:space="preserve"> PAGEREF _Toc183010577 \h </w:instrText>
             </w:r>
             <w:r>
               <w:rPr>
@@ -958,7 +958,7 @@
                 <w:noProof/>
                 <w:webHidden/>
               </w:rPr>
-              <w:t>15</w:t>
+              <w:t>17</w:t>
             </w:r>
             <w:r>
               <w:rPr>
@@ -981,7 +981,7 @@
               <w:szCs w:val="24"/>
             </w:rPr>
           </w:pPr>
-          <w:hyperlink w:anchor="_Toc174452386" w:history="1">
+          <w:hyperlink w:anchor="_Toc183010578" w:history="1">
             <w:r>
               <w:rPr>
                 <w:rStyle w:val="Hyperlink"/>
@@ -1011,7 +1011,7 @@
                 <w:noProof/>
                 <w:webHidden/>
               </w:rPr>
-              <w:instrText xml:space="preserve"> PAGEREF _Toc174452386 \h </w:instrText>
+              <w:instrText xml:space="preserve"> PAGEREF _Toc183010578 \h </w:instrText>
             </w:r>
             <w:r>
               <w:rPr>
@@ -1031,7 +1031,7 @@
                 <w:noProof/>
                 <w:webHidden/>
               </w:rPr>
-              <w:t>17</w:t>
+              <w:t>19</w:t>
             </w:r>
             <w:r>
               <w:rPr>
@@ -1054,7 +1054,7 @@
               <w:szCs w:val="24"/>
             </w:rPr>
           </w:pPr>
-          <w:hyperlink w:anchor="_Toc174452387" w:history="1">
+          <w:hyperlink w:anchor="_Toc183010579" w:history="1">
             <w:r>
               <w:rPr>
                 <w:rStyle w:val="Hyperlink"/>
@@ -1084,7 +1084,7 @@
                 <w:noProof/>
                 <w:webHidden/>
               </w:rPr>
-              <w:instrText xml:space="preserve"> PAGEREF _Toc174452387 \h </w:instrText>
+              <w:instrText xml:space="preserve"> PAGEREF _Toc183010579 \h </w:instrText>
             </w:r>
             <w:r>
               <w:rPr>
@@ -1104,7 +1104,7 @@
                 <w:noProof/>
                 <w:webHidden/>
               </w:rPr>
-              <w:t>17</w:t>
+              <w:t>19</w:t>
             </w:r>
             <w:r>
               <w:rPr>
@@ -1127,7 +1127,7 @@
               <w:szCs w:val="24"/>
             </w:rPr>
           </w:pPr>
-          <w:hyperlink w:anchor="_Toc174452388" w:history="1">
+          <w:hyperlink w:anchor="_Toc183010580" w:history="1">
             <w:r>
               <w:rPr>
                 <w:rStyle w:val="Hyperlink"/>
@@ -1159,7 +1159,7 @@
                 <w:noProof/>
                 <w:webHidden/>
               </w:rPr>
-              <w:instrText xml:space="preserve"> PAGEREF _Toc174452388 \h </w:instrText>
+              <w:instrText xml:space="preserve"> PAGEREF _Toc183010580 \h </w:instrText>
             </w:r>
             <w:r>
               <w:rPr>
@@ -1179,7 +1179,7 @@
                 <w:noProof/>
                 <w:webHidden/>
               </w:rPr>
-              <w:t>18</w:t>
+              <w:t>20</w:t>
             </w:r>
             <w:r>
               <w:rPr>
@@ -1202,7 +1202,7 @@
               <w:szCs w:val="24"/>
             </w:rPr>
           </w:pPr>
-          <w:hyperlink w:anchor="_Toc174452389" w:history="1">
+          <w:hyperlink w:anchor="_Toc183010581" w:history="1">
             <w:r>
               <w:rPr>
                 <w:rStyle w:val="Hyperlink"/>
@@ -1232,7 +1232,7 @@
                 <w:noProof/>
                 <w:webHidden/>
               </w:rPr>
-              <w:instrText xml:space="preserve"> PAGEREF _Toc174452389 \h </w:instrText>
+              <w:instrText xml:space="preserve"> PAGEREF _Toc183010581 \h </w:instrText>
             </w:r>
             <w:r>
               <w:rPr>
@@ -1252,7 +1252,7 @@
                 <w:noProof/>
                 <w:webHidden/>
               </w:rPr>
-              <w:t>18</w:t>
+              <w:t>20</w:t>
             </w:r>
             <w:r>
               <w:rPr>
@@ -1275,7 +1275,7 @@
               <w:szCs w:val="24"/>
             </w:rPr>
           </w:pPr>
-          <w:hyperlink w:anchor="_Toc174452390" w:history="1">
+          <w:hyperlink w:anchor="_Toc183010582" w:history="1">
             <w:r>
               <w:rPr>
                 <w:rStyle w:val="Hyperlink"/>
@@ -1305,7 +1305,7 @@
                 <w:noProof/>
                 <w:webHidden/>
               </w:rPr>
-              <w:instrText xml:space="preserve"> PAGEREF _Toc174452390 \h </w:instrText>
+              <w:instrText xml:space="preserve"> PAGEREF _Toc183010582 \h </w:instrText>
             </w:r>
             <w:r>
               <w:rPr>
@@ -1325,7 +1325,7 @@
                 <w:noProof/>
                 <w:webHidden/>
               </w:rPr>
-              <w:t>20</w:t>
+              <w:t>22</w:t>
             </w:r>
             <w:r>
               <w:rPr>
@@ -1348,7 +1348,7 @@
               <w:szCs w:val="24"/>
             </w:rPr>
           </w:pPr>
-          <w:hyperlink w:anchor="_Toc174452391" w:history="1">
+          <w:hyperlink w:anchor="_Toc183010583" w:history="1">
             <w:r>
               <w:rPr>
                 <w:rStyle w:val="Hyperlink"/>
@@ -1378,7 +1378,7 @@
                 <w:noProof/>
                 <w:webHidden/>
               </w:rPr>
-              <w:instrText xml:space="preserve"> PAGEREF _Toc174452391 \h </w:instrText>
+              <w:instrText xml:space="preserve"> PAGEREF _Toc183010583 \h </w:instrText>
             </w:r>
             <w:r>
               <w:rPr>
@@ -1398,7 +1398,7 @@
                 <w:noProof/>
                 <w:webHidden/>
               </w:rPr>
-              <w:t>21</w:t>
+              <w:t>23</w:t>
             </w:r>
             <w:r>
               <w:rPr>
@@ -1421,7 +1421,7 @@
               <w:szCs w:val="24"/>
             </w:rPr>
           </w:pPr>
-          <w:hyperlink w:anchor="_Toc174452392" w:history="1">
+          <w:hyperlink w:anchor="_Toc183010584" w:history="1">
             <w:r>
               <w:rPr>
                 <w:rStyle w:val="Hyperlink"/>
@@ -1451,7 +1451,7 @@
                 <w:noProof/>
                 <w:webHidden/>
               </w:rPr>
-              <w:instrText xml:space="preserve"> PAGEREF _Toc174452392 \h </w:instrText>
+              <w:instrText xml:space="preserve"> PAGEREF _Toc183010584 \h </w:instrText>
             </w:r>
             <w:r>
               <w:rPr>
@@ -1471,7 +1471,7 @@
                 <w:noProof/>
                 <w:webHidden/>
               </w:rPr>
-              <w:t>21</w:t>
+              <w:t>23</w:t>
             </w:r>
             <w:r>
               <w:rPr>
@@ -1494,7 +1494,7 @@
               <w:szCs w:val="24"/>
             </w:rPr>
           </w:pPr>
-          <w:hyperlink w:anchor="_Toc174452393" w:history="1">
+          <w:hyperlink w:anchor="_Toc183010585" w:history="1">
             <w:r>
               <w:rPr>
                 <w:rStyle w:val="Hyperlink"/>
@@ -1522,7 +1522,7 @@
                 <w:noProof/>
                 <w:webHidden/>
               </w:rPr>
-              <w:instrText xml:space="preserve"> PAGEREF _Toc174452393 \h </w:instrText>
+              <w:instrText xml:space="preserve"> PAGEREF _Toc183010585 \h </w:instrText>
             </w:r>
             <w:r>
               <w:rPr>
@@ -1542,7 +1542,7 @@
                 <w:noProof/>
                 <w:webHidden/>
               </w:rPr>
-              <w:t>22</w:t>
+              <w:t>24</w:t>
             </w:r>
             <w:r>
               <w:rPr>
@@ -1565,7 +1565,7 @@
               <w:szCs w:val="24"/>
             </w:rPr>
           </w:pPr>
-          <w:hyperlink w:anchor="_Toc174452394" w:history="1">
+          <w:hyperlink w:anchor="_Toc183010586" w:history="1">
             <w:r>
               <w:rPr>
                 <w:rStyle w:val="Hyperlink"/>
@@ -1597,7 +1597,7 @@
                 <w:noProof/>
                 <w:webHidden/>
               </w:rPr>
-              <w:instrText xml:space="preserve"> PAGEREF _Toc174452394 \h </w:instrText>
+              <w:instrText xml:space="preserve"> PAGEREF _Toc183010586 \h </w:instrText>
             </w:r>
             <w:r>
               <w:rPr>
@@ -1617,7 +1617,7 @@
                 <w:noProof/>
                 <w:webHidden/>
               </w:rPr>
-              <w:t>22</w:t>
+              <w:t>24</w:t>
             </w:r>
             <w:r>
               <w:rPr>
@@ -1640,7 +1640,7 @@
               <w:szCs w:val="24"/>
             </w:rPr>
           </w:pPr>
-          <w:hyperlink w:anchor="_Toc174452395" w:history="1">
+          <w:hyperlink w:anchor="_Toc183010587" w:history="1">
             <w:r>
               <w:rPr>
                 <w:rStyle w:val="Hyperlink"/>
@@ -1670,7 +1670,7 @@
                 <w:noProof/>
                 <w:webHidden/>
               </w:rPr>
-              <w:instrText xml:space="preserve"> PAGEREF _Toc174452395 \h </w:instrText>
+              <w:instrText xml:space="preserve"> PAGEREF _Toc183010587 \h </w:instrText>
             </w:r>
             <w:r>
               <w:rPr>
@@ -1690,7 +1690,7 @@
                 <w:noProof/>
                 <w:webHidden/>
               </w:rPr>
-              <w:t>23</w:t>
+              <w:t>25</w:t>
             </w:r>
             <w:r>
               <w:rPr>
@@ -1713,7 +1713,7 @@
               <w:szCs w:val="24"/>
             </w:rPr>
           </w:pPr>
-          <w:hyperlink w:anchor="_Toc174452396" w:history="1">
+          <w:hyperlink w:anchor="_Toc183010588" w:history="1">
             <w:r>
               <w:rPr>
                 <w:rStyle w:val="Hyperlink"/>
@@ -1743,7 +1743,7 @@
                 <w:noProof/>
                 <w:webHidden/>
               </w:rPr>
-              <w:instrText xml:space="preserve"> PAGEREF _Toc174452396 \h </w:instrText>
+              <w:instrText xml:space="preserve"> PAGEREF _Toc183010588 \h </w:instrText>
             </w:r>
             <w:r>
               <w:rPr>
@@ -1763,7 +1763,7 @@
                 <w:noProof/>
                 <w:webHidden/>
               </w:rPr>
-              <w:t>23</w:t>
+              <w:t>25</w:t>
             </w:r>
             <w:r>
               <w:rPr>
@@ -1786,7 +1786,7 @@
               <w:szCs w:val="24"/>
             </w:rPr>
           </w:pPr>
-          <w:hyperlink w:anchor="_Toc174452397" w:history="1">
+          <w:hyperlink w:anchor="_Toc183010589" w:history="1">
             <w:r>
               <w:rPr>
                 <w:rStyle w:val="Hyperlink"/>
@@ -1816,7 +1816,7 @@
                 <w:noProof/>
                 <w:webHidden/>
               </w:rPr>
-              <w:instrText xml:space="preserve"> PAGEREF _Toc174452397 \h </w:instrText>
+              <w:instrText xml:space="preserve"> PAGEREF _Toc183010589 \h </w:instrText>
             </w:r>
             <w:r>
               <w:rPr>
@@ -1836,7 +1836,7 @@
                 <w:noProof/>
                 <w:webHidden/>
               </w:rPr>
-              <w:t>24</w:t>
+              <w:t>26</w:t>
             </w:r>
             <w:r>
               <w:rPr>
@@ -1859,7 +1859,7 @@
               <w:szCs w:val="24"/>
             </w:rPr>
           </w:pPr>
-          <w:hyperlink w:anchor="_Toc174452398" w:history="1">
+          <w:hyperlink w:anchor="_Toc183010590" w:history="1">
             <w:r>
               <w:rPr>
                 <w:rStyle w:val="Hyperlink"/>
@@ -1889,7 +1889,7 @@
                 <w:noProof/>
                 <w:webHidden/>
               </w:rPr>
-              <w:instrText xml:space="preserve"> PAGEREF _Toc174452398 \h </w:instrText>
+              <w:instrText xml:space="preserve"> PAGEREF _Toc183010590 \h </w:instrText>
             </w:r>
             <w:r>
               <w:rPr>
@@ -1909,7 +1909,7 @@
                 <w:noProof/>
                 <w:webHidden/>
               </w:rPr>
-              <w:t>25</w:t>
+              <w:t>27</w:t>
             </w:r>
             <w:r>
               <w:rPr>
@@ -1932,7 +1932,7 @@
               <w:szCs w:val="24"/>
             </w:rPr>
           </w:pPr>
-          <w:hyperlink w:anchor="_Toc174452399" w:history="1">
+          <w:hyperlink w:anchor="_Toc183010591" w:history="1">
             <w:r>
               <w:rPr>
                 <w:rStyle w:val="Hyperlink"/>
@@ -1941,7 +1941,27 @@
                 <w:i/>
                 <w:noProof/>
               </w:rPr>
-              <w:t>Study 2 Hypothesis:</w:t>
+              <w:t>Study 2 Hy</w:t>
+            </w:r>
+            <w:r>
+              <w:rPr>
+                <w:rStyle w:val="Hyperlink"/>
+                <w:rFonts w:ascii="Calibri Light" w:eastAsia="Times New Roman" w:hAnsi="Calibri Light" w:cs="Times New Roman"/>
+                <w:b/>
+                <w:i/>
+                <w:noProof/>
+              </w:rPr>
+              <w:t>p</w:t>
+            </w:r>
+            <w:r>
+              <w:rPr>
+                <w:rStyle w:val="Hyperlink"/>
+                <w:rFonts w:ascii="Calibri Light" w:eastAsia="Times New Roman" w:hAnsi="Calibri Light" w:cs="Times New Roman"/>
+                <w:b/>
+                <w:i/>
+                <w:noProof/>
+              </w:rPr>
+              <w:t>othesis:</w:t>
             </w:r>
             <w:r>
               <w:rPr>
@@ -1962,7 +1982,7 @@
                 <w:noProof/>
                 <w:webHidden/>
               </w:rPr>
-              <w:instrText xml:space="preserve"> PAGEREF _Toc174452399 \h </w:instrText>
+              <w:instrText xml:space="preserve"> PAGEREF _Toc183010591 \h </w:instrText>
             </w:r>
             <w:r>
               <w:rPr>
@@ -1982,7 +2002,7 @@
                 <w:noProof/>
                 <w:webHidden/>
               </w:rPr>
-              <w:t>26</w:t>
+              <w:t>28</w:t>
             </w:r>
             <w:r>
               <w:rPr>
@@ -2005,7 +2025,7 @@
               <w:szCs w:val="24"/>
             </w:rPr>
           </w:pPr>
-          <w:hyperlink w:anchor="_Toc174452400" w:history="1">
+          <w:hyperlink w:anchor="_Toc183010592" w:history="1">
             <w:r>
               <w:rPr>
                 <w:rStyle w:val="Hyperlink"/>
@@ -2037,7 +2057,7 @@
                 <w:noProof/>
                 <w:webHidden/>
               </w:rPr>
-              <w:instrText xml:space="preserve"> PAGEREF _Toc174452400 \h </w:instrText>
+              <w:instrText xml:space="preserve"> PAGEREF _Toc183010592 \h </w:instrText>
             </w:r>
             <w:r>
               <w:rPr>
@@ -2057,7 +2077,7 @@
                 <w:noProof/>
                 <w:webHidden/>
               </w:rPr>
-              <w:t>26</w:t>
+              <w:t>28</w:t>
             </w:r>
             <w:r>
               <w:rPr>
@@ -2080,7 +2100,7 @@
               <w:szCs w:val="24"/>
             </w:rPr>
           </w:pPr>
-          <w:hyperlink w:anchor="_Toc174452401" w:history="1">
+          <w:hyperlink w:anchor="_Toc183010593" w:history="1">
             <w:r>
               <w:rPr>
                 <w:rStyle w:val="Hyperlink"/>
@@ -2110,7 +2130,7 @@
                 <w:noProof/>
                 <w:webHidden/>
               </w:rPr>
-              <w:instrText xml:space="preserve"> PAGEREF _Toc174452401 \h </w:instrText>
+              <w:instrText xml:space="preserve"> PAGEREF _Toc183010593 \h </w:instrText>
             </w:r>
             <w:r>
               <w:rPr>
@@ -2130,7 +2150,7 @@
                 <w:noProof/>
                 <w:webHidden/>
               </w:rPr>
-              <w:t>26</w:t>
+              <w:t>28</w:t>
             </w:r>
             <w:r>
               <w:rPr>
@@ -2153,7 +2173,7 @@
               <w:szCs w:val="24"/>
             </w:rPr>
           </w:pPr>
-          <w:hyperlink w:anchor="_Toc174452402" w:history="1">
+          <w:hyperlink w:anchor="_Toc183010594" w:history="1">
             <w:r>
               <w:rPr>
                 <w:rStyle w:val="Hyperlink"/>
@@ -2183,7 +2203,7 @@
                 <w:noProof/>
                 <w:webHidden/>
               </w:rPr>
-              <w:instrText xml:space="preserve"> PAGEREF _Toc174452402 \h </w:instrText>
+              <w:instrText xml:space="preserve"> PAGEREF _Toc183010594 \h </w:instrText>
             </w:r>
             <w:r>
               <w:rPr>
@@ -2203,7 +2223,7 @@
                 <w:noProof/>
                 <w:webHidden/>
               </w:rPr>
-              <w:t>27</w:t>
+              <w:t>29</w:t>
             </w:r>
             <w:r>
               <w:rPr>
@@ -2226,7 +2246,7 @@
               <w:szCs w:val="24"/>
             </w:rPr>
           </w:pPr>
-          <w:hyperlink w:anchor="_Toc174452403" w:history="1">
+          <w:hyperlink w:anchor="_Toc183010595" w:history="1">
             <w:r>
               <w:rPr>
                 <w:rStyle w:val="Hyperlink"/>
@@ -2256,7 +2276,7 @@
                 <w:noProof/>
                 <w:webHidden/>
               </w:rPr>
-              <w:instrText xml:space="preserve"> PAGEREF _Toc174452403 \h </w:instrText>
+              <w:instrText xml:space="preserve"> PAGEREF _Toc183010595 \h </w:instrText>
             </w:r>
             <w:r>
               <w:rPr>
@@ -2276,7 +2296,7 @@
                 <w:noProof/>
                 <w:webHidden/>
               </w:rPr>
-              <w:t>28</w:t>
+              <w:t>30</w:t>
             </w:r>
             <w:r>
               <w:rPr>
@@ -2299,7 +2319,7 @@
               <w:szCs w:val="24"/>
             </w:rPr>
           </w:pPr>
-          <w:hyperlink w:anchor="_Toc174452404" w:history="1">
+          <w:hyperlink w:anchor="_Toc183010596" w:history="1">
             <w:r>
               <w:rPr>
                 <w:rStyle w:val="Hyperlink"/>
@@ -2329,7 +2349,7 @@
                 <w:noProof/>
                 <w:webHidden/>
               </w:rPr>
-              <w:instrText xml:space="preserve"> PAGEREF _Toc174452404 \h </w:instrText>
+              <w:instrText xml:space="preserve"> PAGEREF _Toc183010596 \h </w:instrText>
             </w:r>
             <w:r>
               <w:rPr>
@@ -2349,7 +2369,7 @@
                 <w:noProof/>
                 <w:webHidden/>
               </w:rPr>
-              <w:t>30</w:t>
+              <w:t>32</w:t>
             </w:r>
             <w:r>
               <w:rPr>
@@ -2372,7 +2392,7 @@
               <w:szCs w:val="24"/>
             </w:rPr>
           </w:pPr>
-          <w:hyperlink w:anchor="_Toc174452405" w:history="1">
+          <w:hyperlink w:anchor="_Toc183010597" w:history="1">
             <w:r>
               <w:rPr>
                 <w:rStyle w:val="Hyperlink"/>
@@ -2400,7 +2420,7 @@
                 <w:noProof/>
                 <w:webHidden/>
               </w:rPr>
-              <w:instrText xml:space="preserve"> PAGEREF _Toc174452405 \h </w:instrText>
+              <w:instrText xml:space="preserve"> PAGEREF _Toc183010597 \h </w:instrText>
             </w:r>
             <w:r>
               <w:rPr>
@@ -2420,7 +2440,7 @@
                 <w:noProof/>
                 <w:webHidden/>
               </w:rPr>
-              <w:t>32</w:t>
+              <w:t>34</w:t>
             </w:r>
             <w:r>
               <w:rPr>
@@ -2443,7 +2463,7 @@
               <w:szCs w:val="24"/>
             </w:rPr>
           </w:pPr>
-          <w:hyperlink w:anchor="_Toc174452406" w:history="1">
+          <w:hyperlink w:anchor="_Toc183010598" w:history="1">
             <w:r>
               <w:rPr>
                 <w:rStyle w:val="Hyperlink"/>
@@ -2475,7 +2495,7 @@
                 <w:noProof/>
                 <w:webHidden/>
               </w:rPr>
-              <w:instrText xml:space="preserve"> PAGEREF _Toc174452406 \h </w:instrText>
+              <w:instrText xml:space="preserve"> PAGEREF _Toc183010598 \h </w:instrText>
             </w:r>
             <w:r>
               <w:rPr>
@@ -2495,7 +2515,7 @@
                 <w:noProof/>
                 <w:webHidden/>
               </w:rPr>
-              <w:t>32</w:t>
+              <w:t>34</w:t>
             </w:r>
             <w:r>
               <w:rPr>
@@ -2518,7 +2538,7 @@
               <w:szCs w:val="24"/>
             </w:rPr>
           </w:pPr>
-          <w:hyperlink w:anchor="_Toc174452407" w:history="1">
+          <w:hyperlink w:anchor="_Toc183010599" w:history="1">
             <w:r>
               <w:rPr>
                 <w:rStyle w:val="Hyperlink"/>
@@ -2548,7 +2568,7 @@
                 <w:noProof/>
                 <w:webHidden/>
               </w:rPr>
-              <w:instrText xml:space="preserve"> PAGEREF _Toc174452407 \h </w:instrText>
+              <w:instrText xml:space="preserve"> PAGEREF _Toc183010599 \h </w:instrText>
             </w:r>
             <w:r>
               <w:rPr>
@@ -2568,7 +2588,7 @@
                 <w:noProof/>
                 <w:webHidden/>
               </w:rPr>
-              <w:t>32</w:t>
+              <w:t>34</w:t>
             </w:r>
             <w:r>
               <w:rPr>
@@ -2591,7 +2611,7 @@
               <w:szCs w:val="24"/>
             </w:rPr>
           </w:pPr>
-          <w:hyperlink w:anchor="_Toc174452408" w:history="1">
+          <w:hyperlink w:anchor="_Toc183010600" w:history="1">
             <w:r>
               <w:rPr>
                 <w:rStyle w:val="Hyperlink"/>
@@ -2621,7 +2641,7 @@
                 <w:noProof/>
                 <w:webHidden/>
               </w:rPr>
-              <w:instrText xml:space="preserve"> PAGEREF _Toc174452408 \h </w:instrText>
+              <w:instrText xml:space="preserve"> PAGEREF _Toc183010600 \h </w:instrText>
             </w:r>
             <w:r>
               <w:rPr>
@@ -2641,7 +2661,7 @@
                 <w:noProof/>
                 <w:webHidden/>
               </w:rPr>
-              <w:t>33</w:t>
+              <w:t>35</w:t>
             </w:r>
             <w:r>
               <w:rPr>
@@ -2664,7 +2684,7 @@
               <w:szCs w:val="24"/>
             </w:rPr>
           </w:pPr>
-          <w:hyperlink w:anchor="_Toc174452409" w:history="1">
+          <w:hyperlink w:anchor="_Toc183010601" w:history="1">
             <w:r>
               <w:rPr>
                 <w:rStyle w:val="Hyperlink"/>
@@ -2694,7 +2714,7 @@
                 <w:noProof/>
                 <w:webHidden/>
               </w:rPr>
-              <w:instrText xml:space="preserve"> PAGEREF _Toc174452409 \h </w:instrText>
+              <w:instrText xml:space="preserve"> PAGEREF _Toc183010601 \h </w:instrText>
             </w:r>
             <w:r>
               <w:rPr>
@@ -2714,7 +2734,7 @@
                 <w:noProof/>
                 <w:webHidden/>
               </w:rPr>
-              <w:t>34</w:t>
+              <w:t>36</w:t>
             </w:r>
             <w:r>
               <w:rPr>
@@ -2737,7 +2757,7 @@
               <w:szCs w:val="24"/>
             </w:rPr>
           </w:pPr>
-          <w:hyperlink w:anchor="_Toc174452410" w:history="1">
+          <w:hyperlink w:anchor="_Toc183010602" w:history="1">
             <w:r>
               <w:rPr>
                 <w:rStyle w:val="Hyperlink"/>
@@ -2767,7 +2787,7 @@
                 <w:noProof/>
                 <w:webHidden/>
               </w:rPr>
-              <w:instrText xml:space="preserve"> PAGEREF _Toc174452410 \h </w:instrText>
+              <w:instrText xml:space="preserve"> PAGEREF _Toc183010602 \h </w:instrText>
             </w:r>
             <w:r>
               <w:rPr>
@@ -2787,7 +2807,7 @@
                 <w:noProof/>
                 <w:webHidden/>
               </w:rPr>
-              <w:t>36</w:t>
+              <w:t>38</w:t>
             </w:r>
             <w:r>
               <w:rPr>
@@ -2810,7 +2830,7 @@
               <w:szCs w:val="24"/>
             </w:rPr>
           </w:pPr>
-          <w:hyperlink w:anchor="_Toc174452411" w:history="1">
+          <w:hyperlink w:anchor="_Toc183010603" w:history="1">
             <w:r>
               <w:rPr>
                 <w:rStyle w:val="Hyperlink"/>
@@ -2840,7 +2860,7 @@
                 <w:noProof/>
                 <w:webHidden/>
               </w:rPr>
-              <w:instrText xml:space="preserve"> PAGEREF _Toc174452411 \h </w:instrText>
+              <w:instrText xml:space="preserve"> PAGEREF _Toc183010603 \h </w:instrText>
             </w:r>
             <w:r>
               <w:rPr>
@@ -2860,7 +2880,7 @@
                 <w:noProof/>
                 <w:webHidden/>
               </w:rPr>
-              <w:t>36</w:t>
+              <w:t>38</w:t>
             </w:r>
             <w:r>
               <w:rPr>
@@ -2883,7 +2903,7 @@
               <w:szCs w:val="24"/>
             </w:rPr>
           </w:pPr>
-          <w:hyperlink w:anchor="_Toc174452412" w:history="1">
+          <w:hyperlink w:anchor="_Toc183010604" w:history="1">
             <w:r>
               <w:rPr>
                 <w:rStyle w:val="Hyperlink"/>
@@ -2910,7 +2930,7 @@
                 <w:noProof/>
                 <w:webHidden/>
               </w:rPr>
-              <w:instrText xml:space="preserve"> PAGEREF _Toc174452412 \h </w:instrText>
+              <w:instrText xml:space="preserve"> PAGEREF _Toc183010604 \h </w:instrText>
             </w:r>
             <w:r>
               <w:rPr>
@@ -2930,7 +2950,7 @@
                 <w:noProof/>
                 <w:webHidden/>
               </w:rPr>
-              <w:t>38</w:t>
+              <w:t>40</w:t>
             </w:r>
             <w:r>
               <w:rPr>
@@ -2953,7 +2973,7 @@
               <w:szCs w:val="24"/>
             </w:rPr>
           </w:pPr>
-          <w:hyperlink w:anchor="_Toc174452413" w:history="1">
+          <w:hyperlink w:anchor="_Toc183010605" w:history="1">
             <w:r>
               <w:rPr>
                 <w:rStyle w:val="Hyperlink"/>
@@ -2980,7 +3000,7 @@
                 <w:noProof/>
                 <w:webHidden/>
               </w:rPr>
-              <w:instrText xml:space="preserve"> PAGEREF _Toc174452413 \h </w:instrText>
+              <w:instrText xml:space="preserve"> PAGEREF _Toc183010605 \h </w:instrText>
             </w:r>
             <w:r>
               <w:rPr>
@@ -3000,7 +3020,7 @@
                 <w:noProof/>
                 <w:webHidden/>
               </w:rPr>
-              <w:t>45</w:t>
+              <w:t>47</w:t>
             </w:r>
             <w:r>
               <w:rPr>
@@ -3023,7 +3043,7 @@
               <w:szCs w:val="24"/>
             </w:rPr>
           </w:pPr>
-          <w:hyperlink w:anchor="_Toc174452414" w:history="1">
+          <w:hyperlink w:anchor="_Toc183010606" w:history="1">
             <w:r>
               <w:rPr>
                 <w:rStyle w:val="Hyperlink"/>
@@ -3050,7 +3070,7 @@
                 <w:noProof/>
                 <w:webHidden/>
               </w:rPr>
-              <w:instrText xml:space="preserve"> PAGEREF _Toc174452414 \h </w:instrText>
+              <w:instrText xml:space="preserve"> PAGEREF _Toc183010606 \h </w:instrText>
             </w:r>
             <w:r>
               <w:rPr>
@@ -3070,7 +3090,7 @@
                 <w:noProof/>
                 <w:webHidden/>
               </w:rPr>
-              <w:t>45</w:t>
+              <w:t>47</w:t>
             </w:r>
             <w:r>
               <w:rPr>
@@ -3093,7 +3113,7 @@
               <w:szCs w:val="24"/>
             </w:rPr>
           </w:pPr>
-          <w:hyperlink w:anchor="_Toc174452415" w:history="1">
+          <w:hyperlink w:anchor="_Toc183010607" w:history="1">
             <w:r>
               <w:rPr>
                 <w:rStyle w:val="Hyperlink"/>
@@ -3120,7 +3140,7 @@
                 <w:noProof/>
                 <w:webHidden/>
               </w:rPr>
-              <w:instrText xml:space="preserve"> PAGEREF _Toc174452415 \h </w:instrText>
+              <w:instrText xml:space="preserve"> PAGEREF _Toc183010607 \h </w:instrText>
             </w:r>
             <w:r>
               <w:rPr>
@@ -3140,7 +3160,7 @@
                 <w:noProof/>
                 <w:webHidden/>
               </w:rPr>
-              <w:t>45</w:t>
+              <w:t>47</w:t>
             </w:r>
             <w:r>
               <w:rPr>
@@ -3163,7 +3183,7 @@
               <w:szCs w:val="24"/>
             </w:rPr>
           </w:pPr>
-          <w:hyperlink w:anchor="_Toc174452416" w:history="1">
+          <w:hyperlink w:anchor="_Toc183010608" w:history="1">
             <w:r>
               <w:rPr>
                 <w:rStyle w:val="Hyperlink"/>
@@ -3190,7 +3210,7 @@
                 <w:noProof/>
                 <w:webHidden/>
               </w:rPr>
-              <w:instrText xml:space="preserve"> PAGEREF _Toc174452416 \h </w:instrText>
+              <w:instrText xml:space="preserve"> PAGEREF _Toc183010608 \h </w:instrText>
             </w:r>
             <w:r>
               <w:rPr>
@@ -3210,7 +3230,7 @@
                 <w:noProof/>
                 <w:webHidden/>
               </w:rPr>
-              <w:t>47</w:t>
+              <w:t>49</w:t>
             </w:r>
             <w:r>
               <w:rPr>
@@ -3233,7 +3253,7 @@
               <w:szCs w:val="24"/>
             </w:rPr>
           </w:pPr>
-          <w:hyperlink w:anchor="_Toc174452417" w:history="1">
+          <w:hyperlink w:anchor="_Toc183010609" w:history="1">
             <w:r>
               <w:rPr>
                 <w:rStyle w:val="Hyperlink"/>
@@ -3260,7 +3280,7 @@
                 <w:noProof/>
                 <w:webHidden/>
               </w:rPr>
-              <w:instrText xml:space="preserve"> PAGEREF _Toc174452417 \h </w:instrText>
+              <w:instrText xml:space="preserve"> PAGEREF _Toc183010609 \h </w:instrText>
             </w:r>
             <w:r>
               <w:rPr>
@@ -3280,7 +3300,7 @@
                 <w:noProof/>
                 <w:webHidden/>
               </w:rPr>
-              <w:t>48</w:t>
+              <w:t>50</w:t>
             </w:r>
             <w:r>
               <w:rPr>
@@ -3303,7 +3323,7 @@
               <w:szCs w:val="24"/>
             </w:rPr>
           </w:pPr>
-          <w:hyperlink w:anchor="_Toc174452418" w:history="1">
+          <w:hyperlink w:anchor="_Toc183010610" w:history="1">
             <w:r>
               <w:rPr>
                 <w:rStyle w:val="Hyperlink"/>
@@ -3330,7 +3350,7 @@
                 <w:noProof/>
                 <w:webHidden/>
               </w:rPr>
-              <w:instrText xml:space="preserve"> PAGEREF _Toc174452418 \h </w:instrText>
+              <w:instrText xml:space="preserve"> PAGEREF _Toc183010610 \h </w:instrText>
             </w:r>
             <w:r>
               <w:rPr>
@@ -3350,7 +3370,7 @@
                 <w:noProof/>
                 <w:webHidden/>
               </w:rPr>
-              <w:t>54</w:t>
+              <w:t>57</w:t>
             </w:r>
             <w:r>
               <w:rPr>
@@ -3373,7 +3393,7 @@
               <w:szCs w:val="24"/>
             </w:rPr>
           </w:pPr>
-          <w:hyperlink w:anchor="_Toc174452419" w:history="1">
+          <w:hyperlink w:anchor="_Toc183010611" w:history="1">
             <w:r>
               <w:rPr>
                 <w:rStyle w:val="Hyperlink"/>
@@ -3400,7 +3420,7 @@
                 <w:noProof/>
                 <w:webHidden/>
               </w:rPr>
-              <w:instrText xml:space="preserve"> PAGEREF _Toc174452419 \h </w:instrText>
+              <w:instrText xml:space="preserve"> PAGEREF _Toc183010611 \h </w:instrText>
             </w:r>
             <w:r>
               <w:rPr>
@@ -3420,7 +3440,7 @@
                 <w:noProof/>
                 <w:webHidden/>
               </w:rPr>
-              <w:t>54</w:t>
+              <w:t>57</w:t>
             </w:r>
             <w:r>
               <w:rPr>
@@ -3443,7 +3463,7 @@
               <w:szCs w:val="24"/>
             </w:rPr>
           </w:pPr>
-          <w:hyperlink w:anchor="_Toc174452420" w:history="1">
+          <w:hyperlink w:anchor="_Toc183010612" w:history="1">
             <w:r>
               <w:rPr>
                 <w:rStyle w:val="Hyperlink"/>
@@ -3470,7 +3490,7 @@
                 <w:noProof/>
                 <w:webHidden/>
               </w:rPr>
-              <w:instrText xml:space="preserve"> PAGEREF _Toc174452420 \h </w:instrText>
+              <w:instrText xml:space="preserve"> PAGEREF _Toc183010612 \h </w:instrText>
             </w:r>
             <w:r>
               <w:rPr>
@@ -3490,7 +3510,7 @@
                 <w:noProof/>
                 <w:webHidden/>
               </w:rPr>
-              <w:t>56</w:t>
+              <w:t>59</w:t>
             </w:r>
             <w:r>
               <w:rPr>
@@ -3513,7 +3533,7 @@
               <w:szCs w:val="24"/>
             </w:rPr>
           </w:pPr>
-          <w:hyperlink w:anchor="_Toc174452421" w:history="1">
+          <w:hyperlink w:anchor="_Toc183010613" w:history="1">
             <w:r>
               <w:rPr>
                 <w:rStyle w:val="Hyperlink"/>
@@ -3540,7 +3560,7 @@
                 <w:noProof/>
                 <w:webHidden/>
               </w:rPr>
-              <w:instrText xml:space="preserve"> PAGEREF _Toc174452421 \h </w:instrText>
+              <w:instrText xml:space="preserve"> PAGEREF _Toc183010613 \h </w:instrText>
             </w:r>
             <w:r>
               <w:rPr>
@@ -3560,7 +3580,7 @@
                 <w:noProof/>
                 <w:webHidden/>
               </w:rPr>
-              <w:t>56</w:t>
+              <w:t>60</w:t>
             </w:r>
             <w:r>
               <w:rPr>
@@ -3583,7 +3603,7 @@
               <w:szCs w:val="24"/>
             </w:rPr>
           </w:pPr>
-          <w:hyperlink w:anchor="_Toc174452422" w:history="1">
+          <w:hyperlink w:anchor="_Toc183010614" w:history="1">
             <w:r>
               <w:rPr>
                 <w:rStyle w:val="Hyperlink"/>
@@ -3610,7 +3630,7 @@
                 <w:noProof/>
                 <w:webHidden/>
               </w:rPr>
-              <w:instrText xml:space="preserve"> PAGEREF _Toc174452422 \h </w:instrText>
+              <w:instrText xml:space="preserve"> PAGEREF _Toc183010614 \h </w:instrText>
             </w:r>
             <w:r>
               <w:rPr>
@@ -3630,7 +3650,7 @@
                 <w:noProof/>
                 <w:webHidden/>
               </w:rPr>
-              <w:t>56</w:t>
+              <w:t>69</w:t>
             </w:r>
             <w:r>
               <w:rPr>
@@ -3653,7 +3673,7 @@
               <w:szCs w:val="24"/>
             </w:rPr>
           </w:pPr>
-          <w:hyperlink w:anchor="_Toc174452423" w:history="1">
+          <w:hyperlink w:anchor="_Toc183010615" w:history="1">
             <w:r>
               <w:rPr>
                 <w:rStyle w:val="Hyperlink"/>
@@ -3680,7 +3700,7 @@
                 <w:noProof/>
                 <w:webHidden/>
               </w:rPr>
-              <w:instrText xml:space="preserve"> PAGEREF _Toc174452423 \h </w:instrText>
+              <w:instrText xml:space="preserve"> PAGEREF _Toc183010615 \h </w:instrText>
             </w:r>
             <w:r>
               <w:rPr>
@@ -3700,7 +3720,7 @@
                 <w:noProof/>
                 <w:webHidden/>
               </w:rPr>
-              <w:t>62</w:t>
+              <w:t>71</w:t>
             </w:r>
             <w:r>
               <w:rPr>
@@ -3723,7 +3743,7 @@
               <w:szCs w:val="24"/>
             </w:rPr>
           </w:pPr>
-          <w:hyperlink w:anchor="_Toc174452424" w:history="1">
+          <w:hyperlink w:anchor="_Toc183010616" w:history="1">
             <w:r>
               <w:rPr>
                 <w:rStyle w:val="Hyperlink"/>
@@ -3750,7 +3770,7 @@
                 <w:noProof/>
                 <w:webHidden/>
               </w:rPr>
-              <w:instrText xml:space="preserve"> PAGEREF _Toc174452424 \h </w:instrText>
+              <w:instrText xml:space="preserve"> PAGEREF _Toc183010616 \h </w:instrText>
             </w:r>
             <w:r>
               <w:rPr>
@@ -3770,7 +3790,7 @@
                 <w:noProof/>
                 <w:webHidden/>
               </w:rPr>
-              <w:t>62</w:t>
+              <w:t>71</w:t>
             </w:r>
             <w:r>
               <w:rPr>
@@ -3793,7 +3813,7 @@
               <w:szCs w:val="24"/>
             </w:rPr>
           </w:pPr>
-          <w:hyperlink w:anchor="_Toc174452425" w:history="1">
+          <w:hyperlink w:anchor="_Toc183010617" w:history="1">
             <w:r>
               <w:rPr>
                 <w:rStyle w:val="Hyperlink"/>
@@ -3820,7 +3840,7 @@
                 <w:noProof/>
                 <w:webHidden/>
               </w:rPr>
-              <w:instrText xml:space="preserve"> PAGEREF _Toc174452425 \h </w:instrText>
+              <w:instrText xml:space="preserve"> PAGEREF _Toc183010617 \h </w:instrText>
             </w:r>
             <w:r>
               <w:rPr>
@@ -3840,7 +3860,7 @@
                 <w:noProof/>
                 <w:webHidden/>
               </w:rPr>
-              <w:t>64</w:t>
+              <w:t>73</w:t>
             </w:r>
             <w:r>
               <w:rPr>
@@ -3863,7 +3883,7 @@
               <w:szCs w:val="24"/>
             </w:rPr>
           </w:pPr>
-          <w:hyperlink w:anchor="_Toc174452426" w:history="1">
+          <w:hyperlink w:anchor="_Toc183010618" w:history="1">
             <w:r>
               <w:rPr>
                 <w:rStyle w:val="Hyperlink"/>
@@ -3890,7 +3910,7 @@
                 <w:noProof/>
                 <w:webHidden/>
               </w:rPr>
-              <w:instrText xml:space="preserve"> PAGEREF _Toc174452426 \h </w:instrText>
+              <w:instrText xml:space="preserve"> PAGEREF _Toc183010618 \h </w:instrText>
             </w:r>
             <w:r>
               <w:rPr>
@@ -3910,7 +3930,7 @@
                 <w:noProof/>
                 <w:webHidden/>
               </w:rPr>
-              <w:t>66</w:t>
+              <w:t>75</w:t>
             </w:r>
             <w:r>
               <w:rPr>
@@ -3952,7 +3972,7 @@
           <w:szCs w:val="36"/>
         </w:rPr>
       </w:pPr>
-      <w:bookmarkStart w:id="1" w:name="_Toc174452373"/>
+      <w:bookmarkStart w:id="1" w:name="_Toc183010565"/>
       <w:r>
         <w:rPr>
           <w:sz w:val="32"/>
@@ -4033,7 +4053,21 @@
           <w:szCs w:val="24"/>
         </w:rPr>
         <w:lastRenderedPageBreak/>
-        <w:t xml:space="preserve">belief that women should have full bodily autonomy), which we define here as Moral Conviction, ‘inoculates’ individuals against changing their beliefs. Assessing how each of these individual factors interact and influence belief change broadly has real and direct implications for </w:t>
+        <w:t xml:space="preserve">belief that women should have full bodily autonomy), which we define here as Moral Conviction, ‘inoculates’ individuals against changing their beliefs. Assessing how each of these individual factors interact and influence belief </w:t>
+      </w:r>
+      <w:proofErr w:type="gramStart"/>
+      <w:r>
+        <w:rPr>
+          <w:szCs w:val="24"/>
+        </w:rPr>
+        <w:t>change</w:t>
+      </w:r>
+      <w:proofErr w:type="gramEnd"/>
+      <w:r>
+        <w:rPr>
+          <w:szCs w:val="24"/>
+        </w:rPr>
+        <w:t xml:space="preserve"> broadly has real and direct implications for </w:t>
       </w:r>
       <w:r>
         <w:t>public health and safety.</w:t>
@@ -4054,7 +4088,7 @@
           <w:szCs w:val="36"/>
         </w:rPr>
       </w:pPr>
-      <w:bookmarkStart w:id="2" w:name="_Toc174452374"/>
+      <w:bookmarkStart w:id="2" w:name="_Toc183010566"/>
       <w:r>
         <w:rPr>
           <w:sz w:val="32"/>
@@ -4068,7 +4102,7 @@
       <w:pPr>
         <w:pStyle w:val="Heading2"/>
       </w:pPr>
-      <w:bookmarkStart w:id="3" w:name="_Toc174452375"/>
+      <w:bookmarkStart w:id="3" w:name="_Toc183010567"/>
       <w:r>
         <w:t>Attitude/Belief Formation</w:t>
       </w:r>
@@ -4132,7 +4166,7 @@
         <w:pStyle w:val="Heading2"/>
         <w:spacing w:line="480" w:lineRule="auto"/>
       </w:pPr>
-      <w:bookmarkStart w:id="4" w:name="_Toc174452376"/>
+      <w:bookmarkStart w:id="4" w:name="_Toc183010568"/>
       <w:r>
         <w:t>Attitude Change</w:t>
       </w:r>
@@ -4191,13 +4225,18 @@
       </w:r>
       <w:proofErr w:type="gramEnd"/>
       <w:r>
-        <w:t xml:space="preserve"> is important. The </w:t>
+        <w:t xml:space="preserve"> is important. </w:t>
+      </w:r>
+      <w:proofErr w:type="gramStart"/>
+      <w:r>
+        <w:t xml:space="preserve">The </w:t>
       </w:r>
       <w:proofErr w:type="spellStart"/>
       <w:r>
         <w:t>Unimodel</w:t>
       </w:r>
       <w:proofErr w:type="spellEnd"/>
+      <w:proofErr w:type="gramEnd"/>
       <w:r>
         <w:t xml:space="preserve"> states that differing information contents (e.g., is this a heuristic, or a detailed argument?) are analogous to whipped cream in a can versus whipped cream in a tub; the distinctions between them are irrelevant insofar as it relates to how ‘persuasive evidence’ works to change minds. However, recent studies indicate that the </w:t>
       </w:r>
@@ -4272,7 +4311,15 @@
       </w:r>
       <w:proofErr w:type="spellEnd"/>
       <w:r>
-        <w:t>, 2011). In general, attitude change can originate from social pressures (either individual peers or society more broadly) or from information describing the attitude object (persuasive, fact based, argumentation).</w:t>
+        <w:t xml:space="preserve">, 2011). In general, attitude change can originate from social pressures (either individual peers or society more broadly) or from information describing </w:t>
+      </w:r>
+      <w:proofErr w:type="gramStart"/>
+      <w:r>
+        <w:t>the attitude</w:t>
+      </w:r>
+      <w:proofErr w:type="gramEnd"/>
+      <w:r>
+        <w:t xml:space="preserve"> object (persuasive, fact based, argumentation).</w:t>
       </w:r>
     </w:p>
     <w:p>
@@ -4280,7 +4327,7 @@
         <w:pStyle w:val="Heading2"/>
         <w:spacing w:line="480" w:lineRule="auto"/>
       </w:pPr>
-      <w:bookmarkStart w:id="5" w:name="_Toc174452377"/>
+      <w:bookmarkStart w:id="5" w:name="_Toc183010569"/>
       <w:r>
         <w:t>Social Consensus</w:t>
       </w:r>
@@ -4304,7 +4351,15 @@
       </w:r>
       <w:r>
         <w:lastRenderedPageBreak/>
-        <w:t xml:space="preserve">predictor even after controlling for demographic variables and other individual differences. Conversely, when a social consensus does not exist (new circumstances, or lack of agreement), individual judgement reigns (e.g., is it unethical to use AI to write letter to grandma?). The explicit lack of social consensus also can affect attitude formation and belief change; exposure to minority dissent (e.g., a dissenting attitude with low social consensus) increases critical thinking and divergent problem analysis regarding one’s original belief (De Dru &amp; West, 2001). Being part of a social consensus also has inherent appeal; the process of having shared ‘negative attitudes’ (e.g., we both hate the Yankees), increases familiarity between people (Weaver &amp; Bosson, 2011). </w:t>
+        <w:t xml:space="preserve">predictor even after </w:t>
+      </w:r>
+      <w:proofErr w:type="gramStart"/>
+      <w:r>
+        <w:t>controlling for</w:t>
+      </w:r>
+      <w:proofErr w:type="gramEnd"/>
+      <w:r>
+        <w:t xml:space="preserve"> demographic variables and other individual differences. Conversely, when a social consensus does not exist (new circumstances, or lack of agreement), individual judgement reigns (e.g., is it unethical to use AI to write letter to grandma?). The explicit lack of social consensus also can affect attitude formation and belief change; exposure to minority dissent (e.g., a dissenting attitude with low social consensus) increases critical thinking and divergent problem analysis regarding one’s original belief (De Dru &amp; West, 2001). Being part of a social consensus also has inherent appeal; the process of having shared ‘negative attitudes’ (e.g., we both hate the Yankees), increases familiarity between people (Weaver &amp; Bosson, 2011). </w:t>
       </w:r>
     </w:p>
     <w:p>
@@ -4337,7 +4392,21 @@
         <w:rPr>
           <w:szCs w:val="24"/>
         </w:rPr>
-        <w:t xml:space="preserve">Autism has become an epidemic. Twenty-five years ago, 35 years ago, you look at the statistics, not even close. It has gotten totally out of control. … Just the other day, 2 years </w:t>
+        <w:t xml:space="preserve">Autism has become an epidemic. Twenty-five years ago, 35 years ago, you </w:t>
+      </w:r>
+      <w:proofErr w:type="gramStart"/>
+      <w:r>
+        <w:rPr>
+          <w:szCs w:val="24"/>
+        </w:rPr>
+        <w:t>look</w:t>
+      </w:r>
+      <w:proofErr w:type="gramEnd"/>
+      <w:r>
+        <w:rPr>
+          <w:szCs w:val="24"/>
+        </w:rPr>
+        <w:t xml:space="preserve"> at the statistics, not even close. It has gotten totally out of control. … Just the other day, 2 years </w:t>
       </w:r>
       <w:r>
         <w:rPr>
@@ -4366,7 +4435,7 @@
         <w:pStyle w:val="Heading2"/>
         <w:spacing w:line="480" w:lineRule="auto"/>
       </w:pPr>
-      <w:bookmarkStart w:id="6" w:name="_Toc174452378"/>
+      <w:bookmarkStart w:id="6" w:name="_Toc183010570"/>
       <w:r>
         <w:t>Utilitarian and Deontological Orientation</w:t>
       </w:r>
@@ -4487,7 +4556,7 @@
         <w:spacing w:line="480" w:lineRule="auto"/>
       </w:pPr>
       <w:bookmarkStart w:id="7" w:name="_Hlk172903922"/>
-      <w:bookmarkStart w:id="8" w:name="_Toc174452379"/>
+      <w:bookmarkStart w:id="8" w:name="_Toc183010571"/>
       <w:r>
         <w:t>Moral Conviction</w:t>
       </w:r>
@@ -4607,7 +4676,7 @@
         <w:pStyle w:val="Heading2"/>
         <w:spacing w:line="480" w:lineRule="auto"/>
       </w:pPr>
-      <w:bookmarkStart w:id="9" w:name="_Toc174452380"/>
+      <w:bookmarkStart w:id="9" w:name="_Toc183010572"/>
       <w:r>
         <w:t>Need for Further Research</w:t>
       </w:r>
@@ -4622,7 +4691,15 @@
       </w:pPr>
       <w:r>
         <w:tab/>
-        <w:t xml:space="preserve">Given the increasing pace of public perceptions and human belief that necessitates change, </w:t>
+        <w:t xml:space="preserve">Given the increasing pace of public perceptions and human belief that </w:t>
+      </w:r>
+      <w:proofErr w:type="gramStart"/>
+      <w:r>
+        <w:t>necessitates</w:t>
+      </w:r>
+      <w:proofErr w:type="gramEnd"/>
+      <w:r>
+        <w:t xml:space="preserve"> change, </w:t>
       </w:r>
       <w:r>
         <w:rPr>
@@ -4678,7 +4755,7 @@
         </w:rPr>
       </w:pPr>
       <w:bookmarkStart w:id="10" w:name="_Toc173848395"/>
-      <w:bookmarkStart w:id="11" w:name="_Toc174452381"/>
+      <w:bookmarkStart w:id="11" w:name="_Toc183010573"/>
       <w:r>
         <w:rPr>
           <w:rFonts w:eastAsia="Times New Roman"/>
@@ -4705,7 +4782,7 @@
         </w:rPr>
       </w:pPr>
       <w:bookmarkStart w:id="12" w:name="_Toc173848396"/>
-      <w:bookmarkStart w:id="13" w:name="_Toc174452382"/>
+      <w:bookmarkStart w:id="13" w:name="_Toc183010574"/>
       <w:r>
         <w:rPr>
           <w:rFonts w:ascii="Calibri Light" w:eastAsia="Times New Roman" w:hAnsi="Calibri Light" w:cs="Times New Roman"/>
@@ -4774,7 +4851,7 @@
         </w:rPr>
       </w:pPr>
       <w:bookmarkStart w:id="14" w:name="_Toc173848397"/>
-      <w:bookmarkStart w:id="15" w:name="_Toc174452383"/>
+      <w:bookmarkStart w:id="15" w:name="_Toc183010575"/>
       <w:r>
         <w:rPr>
           <w:rFonts w:ascii="Calibri Light" w:eastAsia="Times New Roman" w:hAnsi="Calibri Light" w:cs="Times New Roman"/>
@@ -4861,7 +4938,7 @@
         </w:rPr>
       </w:pPr>
       <w:bookmarkStart w:id="16" w:name="_Toc173848398"/>
-      <w:bookmarkStart w:id="17" w:name="_Toc174452384"/>
+      <w:bookmarkStart w:id="17" w:name="_Toc183010576"/>
       <w:r>
         <w:rPr>
           <w:rFonts w:ascii="Calibri Light" w:eastAsia="Times New Roman" w:hAnsi="Calibri Light" w:cs="Times New Roman"/>
@@ -4948,7 +5025,27 @@
           <w:szCs w:val="24"/>
           <w14:ligatures w14:val="none"/>
         </w:rPr>
-        <w:t>After the social consensus information, participants are asked to indicate their degree of surprise at the stated level of public support and estimate levels of public levels support in 2023. Participants are then asked to identify their level of support for each of each of the four highly polarized issues. Finally, participants completed several individual difference measures and provided demographic information.</w:t>
+        <w:t xml:space="preserve">After the social consensus information, participants are asked to indicate their degree of surprise at the stated level of public support and estimate levels of public levels support in 2023. Participants are then asked to identify their level of support for </w:t>
+      </w:r>
+      <w:proofErr w:type="gramStart"/>
+      <w:r>
+        <w:rPr>
+          <w:rFonts w:ascii="Calibri" w:eastAsia="Calibri" w:hAnsi="Calibri" w:cs="Times New Roman"/>
+          <w:kern w:val="0"/>
+          <w:szCs w:val="24"/>
+          <w14:ligatures w14:val="none"/>
+        </w:rPr>
+        <w:t>each of each</w:t>
+      </w:r>
+      <w:proofErr w:type="gramEnd"/>
+      <w:r>
+        <w:rPr>
+          <w:rFonts w:ascii="Calibri" w:eastAsia="Calibri" w:hAnsi="Calibri" w:cs="Times New Roman"/>
+          <w:kern w:val="0"/>
+          <w:szCs w:val="24"/>
+          <w14:ligatures w14:val="none"/>
+        </w:rPr>
+        <w:t xml:space="preserve"> of the four highly polarized issues. Finally, participants completed several individual difference measures and provided demographic information.</w:t>
       </w:r>
     </w:p>
     <w:p>
@@ -4967,7 +5064,7 @@
         </w:rPr>
       </w:pPr>
       <w:bookmarkStart w:id="18" w:name="_Toc173848399"/>
-      <w:bookmarkStart w:id="19" w:name="_Toc174452385"/>
+      <w:bookmarkStart w:id="19" w:name="_Toc183010577"/>
       <w:r>
         <w:rPr>
           <w:rFonts w:ascii="Calibri Light" w:eastAsia="Times New Roman" w:hAnsi="Calibri Light" w:cs="Times New Roman"/>
@@ -5212,7 +5309,7 @@
       </w:pPr>
       <w:bookmarkStart w:id="20" w:name="_Toc151474571"/>
       <w:bookmarkStart w:id="21" w:name="_Toc173848400"/>
-      <w:bookmarkStart w:id="22" w:name="_Toc174452386"/>
+      <w:bookmarkStart w:id="22" w:name="_Toc183010578"/>
       <w:r>
         <w:rPr>
           <w:rFonts w:ascii="Calibri Light" w:eastAsia="Times New Roman" w:hAnsi="Calibri Light" w:cs="Times New Roman"/>
@@ -5295,7 +5392,7 @@
       </w:pPr>
       <w:bookmarkStart w:id="23" w:name="_Toc151474572"/>
       <w:bookmarkStart w:id="24" w:name="_Toc173848401"/>
-      <w:bookmarkStart w:id="25" w:name="_Toc174452387"/>
+      <w:bookmarkStart w:id="25" w:name="_Toc183010579"/>
       <w:r>
         <w:rPr>
           <w:rFonts w:ascii="Calibri Light" w:eastAsia="Times New Roman" w:hAnsi="Calibri Light" w:cs="Times New Roman"/>
@@ -5387,7 +5484,7 @@
         </w:rPr>
       </w:pPr>
       <w:bookmarkStart w:id="26" w:name="_Toc173848402"/>
-      <w:bookmarkStart w:id="27" w:name="_Toc174452388"/>
+      <w:bookmarkStart w:id="27" w:name="_Toc183010580"/>
       <w:r>
         <w:rPr>
           <w:rFonts w:ascii="Calibri Light" w:eastAsia="Times New Roman" w:hAnsi="Calibri Light" w:cs="Times New Roman"/>
@@ -5440,7 +5537,7 @@
         </w:rPr>
       </w:pPr>
       <w:bookmarkStart w:id="28" w:name="_Toc173848403"/>
-      <w:bookmarkStart w:id="29" w:name="_Toc174452389"/>
+      <w:bookmarkStart w:id="29" w:name="_Toc183010581"/>
       <w:r>
         <w:rPr>
           <w:rFonts w:ascii="Calibri Light" w:eastAsia="Times New Roman" w:hAnsi="Calibri Light" w:cs="Times New Roman"/>
@@ -5661,7 +5758,21 @@
         <w:rPr>
           <w:rFonts w:ascii="Calibri" w:eastAsia="Calibri" w:hAnsi="Calibri" w:cs="Times New Roman"/>
         </w:rPr>
-        <w:t xml:space="preserve"> = 0.025). The table below briefly summarizes group mean differences </w:t>
+        <w:t xml:space="preserve"> = 0.025). The table below briefly summarizes </w:t>
+      </w:r>
+      <w:proofErr w:type="gramStart"/>
+      <w:r>
+        <w:rPr>
+          <w:rFonts w:ascii="Calibri" w:eastAsia="Calibri" w:hAnsi="Calibri" w:cs="Times New Roman"/>
+        </w:rPr>
+        <w:t>group mean</w:t>
+      </w:r>
+      <w:proofErr w:type="gramEnd"/>
+      <w:r>
+        <w:rPr>
+          <w:rFonts w:ascii="Calibri" w:eastAsia="Calibri" w:hAnsi="Calibri" w:cs="Times New Roman"/>
+        </w:rPr>
+        <w:t xml:space="preserve"> differences </w:t>
       </w:r>
       <w:r>
         <w:rPr>
@@ -6279,7 +6390,7 @@
         </w:rPr>
       </w:pPr>
       <w:bookmarkStart w:id="30" w:name="_Toc173848404"/>
-      <w:bookmarkStart w:id="31" w:name="_Toc174452390"/>
+      <w:bookmarkStart w:id="31" w:name="_Toc183010582"/>
       <w:r>
         <w:rPr>
           <w:rFonts w:ascii="Calibri Light" w:eastAsia="Times New Roman" w:hAnsi="Calibri Light" w:cs="Times New Roman"/>
@@ -6566,7 +6677,7 @@
         </w:rPr>
       </w:pPr>
       <w:bookmarkStart w:id="32" w:name="_Toc173848405"/>
-      <w:bookmarkStart w:id="33" w:name="_Toc174452391"/>
+      <w:bookmarkStart w:id="33" w:name="_Toc183010583"/>
       <w:r>
         <w:rPr>
           <w:rFonts w:ascii="Calibri Light" w:eastAsia="Times New Roman" w:hAnsi="Calibri Light" w:cs="Times New Roman"/>
@@ -6594,7 +6705,21 @@
         <w:rPr>
           <w:rFonts w:ascii="Calibri" w:eastAsia="Calibri" w:hAnsi="Calibri" w:cs="Times New Roman"/>
         </w:rPr>
-        <w:t xml:space="preserve">In addition to our planned analyses, we conducted additional exploratory analyses on the effects of the individual differences on our main outcome measure of support for a given highly polarized belief. Individual differences in objective numeracy had no significant effects on support for: 1) </w:t>
+        <w:t xml:space="preserve">In addition to our planned analyses, we conducted additional </w:t>
+      </w:r>
+      <w:proofErr w:type="gramStart"/>
+      <w:r>
+        <w:rPr>
+          <w:rFonts w:ascii="Calibri" w:eastAsia="Calibri" w:hAnsi="Calibri" w:cs="Times New Roman"/>
+        </w:rPr>
+        <w:t>exploratory</w:t>
+      </w:r>
+      <w:proofErr w:type="gramEnd"/>
+      <w:r>
+        <w:rPr>
+          <w:rFonts w:ascii="Calibri" w:eastAsia="Calibri" w:hAnsi="Calibri" w:cs="Times New Roman"/>
+        </w:rPr>
+        <w:t xml:space="preserve"> analyses on the effects of the individual differences on our main outcome measure of support for a given highly polarized belief. Individual differences in objective numeracy had no significant effects on support for: 1) </w:t>
       </w:r>
       <w:r>
         <w:rPr>
@@ -6717,21 +6842,7 @@
         <w:rPr>
           <w:rFonts w:ascii="Calibri" w:eastAsia="Calibri" w:hAnsi="Calibri" w:cs="Times New Roman"/>
         </w:rPr>
-        <w:t xml:space="preserve">). Additionally, individual </w:t>
-      </w:r>
-      <w:proofErr w:type="gramStart"/>
-      <w:r>
-        <w:rPr>
-          <w:rFonts w:ascii="Calibri" w:eastAsia="Calibri" w:hAnsi="Calibri" w:cs="Times New Roman"/>
-        </w:rPr>
-        <w:t>difference</w:t>
-      </w:r>
-      <w:proofErr w:type="gramEnd"/>
-      <w:r>
-        <w:rPr>
-          <w:rFonts w:ascii="Calibri" w:eastAsia="Calibri" w:hAnsi="Calibri" w:cs="Times New Roman"/>
-        </w:rPr>
-        <w:t xml:space="preserve"> in subjective numeracy had no significant effects on support for: 1) </w:t>
+        <w:t xml:space="preserve">). Additionally, individual difference in subjective numeracy had no significant effects on support for: 1) </w:t>
       </w:r>
       <w:r>
         <w:rPr>
@@ -6996,7 +7107,7 @@
         </w:rPr>
       </w:pPr>
       <w:bookmarkStart w:id="34" w:name="_Toc173848406"/>
-      <w:bookmarkStart w:id="35" w:name="_Toc174452392"/>
+      <w:bookmarkStart w:id="35" w:name="_Toc183010584"/>
       <w:r>
         <w:rPr>
           <w:rFonts w:ascii="Calibri Light" w:eastAsia="Times New Roman" w:hAnsi="Calibri Light" w:cs="Times New Roman"/>
@@ -7076,7 +7187,7 @@
         </w:rPr>
       </w:pPr>
       <w:bookmarkStart w:id="36" w:name="_Toc173848407"/>
-      <w:bookmarkStart w:id="37" w:name="_Toc174452393"/>
+      <w:bookmarkStart w:id="37" w:name="_Toc183010585"/>
       <w:r>
         <w:rPr>
           <w:rFonts w:eastAsia="Calibri"/>
@@ -7103,7 +7214,7 @@
         </w:rPr>
       </w:pPr>
       <w:bookmarkStart w:id="38" w:name="_Toc173848408"/>
-      <w:bookmarkStart w:id="39" w:name="_Toc174452394"/>
+      <w:bookmarkStart w:id="39" w:name="_Toc183010586"/>
       <w:r>
         <w:rPr>
           <w:rFonts w:ascii="Calibri Light" w:eastAsia="Times New Roman" w:hAnsi="Calibri Light" w:cs="Times New Roman"/>
@@ -7180,7 +7291,7 @@
         </w:rPr>
       </w:pPr>
       <w:bookmarkStart w:id="40" w:name="_Toc173848409"/>
-      <w:bookmarkStart w:id="41" w:name="_Toc174452395"/>
+      <w:bookmarkStart w:id="41" w:name="_Toc183010587"/>
       <w:r>
         <w:rPr>
           <w:rFonts w:ascii="Calibri Light" w:eastAsia="Times New Roman" w:hAnsi="Calibri Light" w:cs="Times New Roman"/>
@@ -7239,7 +7350,7 @@
         </w:rPr>
       </w:pPr>
       <w:bookmarkStart w:id="42" w:name="_Toc173848410"/>
-      <w:bookmarkStart w:id="43" w:name="_Toc174452396"/>
+      <w:bookmarkStart w:id="43" w:name="_Toc183010588"/>
       <w:r>
         <w:rPr>
           <w:rFonts w:ascii="Calibri Light" w:eastAsia="Times New Roman" w:hAnsi="Calibri Light" w:cs="Times New Roman"/>
@@ -7272,8 +7383,9 @@
           <w:szCs w:val="24"/>
           <w14:ligatures w14:val="none"/>
         </w:rPr>
-        <w:t xml:space="preserve">For each of our four issues (UHC, Climate Change, Capital Punishment, and Exercise), participants in our experimental conditions were asked to read a short essay and then respond to a series of survey questions; Participants in our control condition were not asked to read any essay, and instead were directly provided the survey questions. The four topics selected were designed to vary in the baseline level of attitude strength and polarization; climate change and capital punishment are known to be issues that society views with significant attitude strength and polarization, exercise is seen as an issue with weak attitude strength that is non-polarized, and UHC was chosen as an issue that plausibly has polarization, but has not been explicitly examined through that lens in prior literature. To manipulate the perception of moral conviction, participants were randomly assigned to receive one of five conditions: 1) control, 2) </w:t>
-      </w:r>
+        <w:t xml:space="preserve">For each of our four issues (UHC, Climate Change, Capital Punishment, and Exercise), participants in our experimental conditions were asked to read a short essay and then respond to a series of survey questions; Participants in our control condition were not asked to read any essay, and instead were directly </w:t>
+      </w:r>
+      <w:proofErr w:type="gramStart"/>
       <w:r>
         <w:rPr>
           <w:rFonts w:ascii="Calibri" w:eastAsia="Calibri" w:hAnsi="Calibri" w:cs="Times New Roman"/>
@@ -7281,8 +7393,47 @@
           <w:szCs w:val="24"/>
           <w14:ligatures w14:val="none"/>
         </w:rPr>
+        <w:t>provided</w:t>
+      </w:r>
+      <w:proofErr w:type="gramEnd"/>
+      <w:r>
+        <w:rPr>
+          <w:rFonts w:ascii="Calibri" w:eastAsia="Calibri" w:hAnsi="Calibri" w:cs="Times New Roman"/>
+          <w:kern w:val="0"/>
+          <w:szCs w:val="24"/>
+          <w14:ligatures w14:val="none"/>
+        </w:rPr>
+        <w:t xml:space="preserve"> the survey questions. The four topics selected were designed to vary in the baseline level of attitude strength and polarization; climate change and capital punishment are known to be issues that society views with significant attitude strength and polarization, exercise is seen as an issue with weak attitude strength that is non-polarized, and UHC was chosen as an issue that plausibly has polarization, but has not been explicitly examined through that lens in prior literature. To manipulate the perception of moral conviction, participants were randomly assigned to receive one of five conditions: 1) control, 2) </w:t>
+      </w:r>
+      <w:r>
+        <w:rPr>
+          <w:rFonts w:ascii="Calibri" w:eastAsia="Calibri" w:hAnsi="Calibri" w:cs="Times New Roman"/>
+          <w:kern w:val="0"/>
+          <w:szCs w:val="24"/>
+          <w14:ligatures w14:val="none"/>
+        </w:rPr>
         <w:lastRenderedPageBreak/>
-        <w:t xml:space="preserve">moral responsibility, 3) moral piggybacking, 4) pragmatic, 5) hedonic; See Appendix X for the text of all five conditions. Thus, each participant in our experimental condition would be provided four essays, one for each topic, that all share the same moral framing. </w:t>
+        <w:t xml:space="preserve">moral responsibility, 3) moral piggybacking, 4) pragmatic, 5) hedonic; See Appendix X for the text of all five conditions. Thus, each participant in our experimental condition would be </w:t>
+      </w:r>
+      <w:proofErr w:type="gramStart"/>
+      <w:r>
+        <w:rPr>
+          <w:rFonts w:ascii="Calibri" w:eastAsia="Calibri" w:hAnsi="Calibri" w:cs="Times New Roman"/>
+          <w:kern w:val="0"/>
+          <w:szCs w:val="24"/>
+          <w14:ligatures w14:val="none"/>
+        </w:rPr>
+        <w:t>provided</w:t>
+      </w:r>
+      <w:proofErr w:type="gramEnd"/>
+      <w:r>
+        <w:rPr>
+          <w:rFonts w:ascii="Calibri" w:eastAsia="Calibri" w:hAnsi="Calibri" w:cs="Times New Roman"/>
+          <w:kern w:val="0"/>
+          <w:szCs w:val="24"/>
+          <w14:ligatures w14:val="none"/>
+        </w:rPr>
+        <w:t xml:space="preserve"> four essays, one for each topic, that all share the same moral framing. </w:t>
       </w:r>
     </w:p>
     <w:p>
@@ -7303,7 +7454,27 @@
           <w:szCs w:val="24"/>
           <w14:ligatures w14:val="none"/>
         </w:rPr>
-        <w:t>Participants in the ‘moral responsibility’ condition were given essays that consisted of language emphasizing moral concepts such as ‘obligation’ or ‘responsibility’ and explicitly emphasizing moral costs and benefits. Participants in the ‘moral piggybacking’ condition were given essays that directly linked the topic to another commonly understood moral concept, such as ‘freedom of speech’, ‘justice for all’, or the ‘inherent value of human life’. Participants in the ‘pragmatic’ condition were given essays that directly highlighted the personal economic and rational benefits, such as reduced taxes, increased income, or increased health. Participants in the ‘hedonic’ condition were given essays that emphasized personal enjoyment or pleasure-based benefits such as ‘improved mood and health’ or ‘visiting a beautiful beach’. All essays were readable at a high school level, as assessed by a Flesh-Kincaid readability score. Additionally, essays within categories had comparable word counts.</w:t>
+        <w:t>Participants in the ‘moral responsibility’ condition were given essays that consisted of language emphasizing moral concepts such as ‘obligation’ or ‘responsibility’ and explicitly emphasizing moral costs and benefits. Participants in the ‘moral piggybacking’ condition were given essays that directly linked the topic to another commonly understood moral concept, such as ‘freedom of speech</w:t>
+      </w:r>
+      <w:proofErr w:type="gramStart"/>
+      <w:r>
+        <w:rPr>
+          <w:rFonts w:ascii="Calibri" w:eastAsia="Calibri" w:hAnsi="Calibri" w:cs="Times New Roman"/>
+          <w:kern w:val="0"/>
+          <w:szCs w:val="24"/>
+          <w14:ligatures w14:val="none"/>
+        </w:rPr>
+        <w:t>’, ‘</w:t>
+      </w:r>
+      <w:proofErr w:type="gramEnd"/>
+      <w:r>
+        <w:rPr>
+          <w:rFonts w:ascii="Calibri" w:eastAsia="Calibri" w:hAnsi="Calibri" w:cs="Times New Roman"/>
+          <w:kern w:val="0"/>
+          <w:szCs w:val="24"/>
+          <w14:ligatures w14:val="none"/>
+        </w:rPr>
+        <w:t>justice for all’, or the ‘inherent value of human life’. Participants in the ‘pragmatic’ condition were given essays that directly highlighted the personal economic and rational benefits, such as reduced taxes, increased income, or increased health. Participants in the ‘hedonic’ condition were given essays that emphasized personal enjoyment or pleasure-based benefits such as ‘improved mood and health’ or ‘visiting a beautiful beach’. All essays were readable at a high school level, as assessed by a Flesh-Kincaid readability score. Additionally, essays within categories had comparable word counts.</w:t>
       </w:r>
     </w:p>
     <w:p>
@@ -7322,7 +7493,7 @@
         </w:rPr>
       </w:pPr>
       <w:bookmarkStart w:id="44" w:name="_Toc173848411"/>
-      <w:bookmarkStart w:id="45" w:name="_Toc174452397"/>
+      <w:bookmarkStart w:id="45" w:name="_Toc183010589"/>
       <w:r>
         <w:rPr>
           <w:rFonts w:ascii="Calibri Light" w:eastAsia="Times New Roman" w:hAnsi="Calibri Light" w:cs="Times New Roman"/>
@@ -7507,7 +7678,47 @@
           <w:szCs w:val="24"/>
           <w14:ligatures w14:val="none"/>
         </w:rPr>
-        <w:t>Secondary Outcomes. Openness to belief change on each issue was assessed with single item direct measure (e.g., How open are you to changing your mind about [issue]). Participant agreement with this statement was measured on a continuous scale ranging from extremely unlikely (-50), to extremely likely (50). Participant’s perception of essay persuasiveness was assessed likewise assessed with a single item direct measure (e.g., How persuasive was the above essay on your beliefs regarding [highly polarized issue]). Agreement with this statement was measured on a continuous scale ranging from extremely unpersuasive (-50), to extremely persuasive (50).</w:t>
+        <w:t xml:space="preserve">Secondary Outcomes. Openness to belief change on each issue was assessed with single </w:t>
+      </w:r>
+      <w:proofErr w:type="gramStart"/>
+      <w:r>
+        <w:rPr>
+          <w:rFonts w:ascii="Calibri" w:eastAsia="Calibri" w:hAnsi="Calibri" w:cs="Times New Roman"/>
+          <w:kern w:val="0"/>
+          <w:szCs w:val="24"/>
+          <w14:ligatures w14:val="none"/>
+        </w:rPr>
+        <w:t>item direct</w:t>
+      </w:r>
+      <w:proofErr w:type="gramEnd"/>
+      <w:r>
+        <w:rPr>
+          <w:rFonts w:ascii="Calibri" w:eastAsia="Calibri" w:hAnsi="Calibri" w:cs="Times New Roman"/>
+          <w:kern w:val="0"/>
+          <w:szCs w:val="24"/>
+          <w14:ligatures w14:val="none"/>
+        </w:rPr>
+        <w:t xml:space="preserve"> measure (e.g., How open are you to changing your mind about [issue]). Participant agreement with this statement was measured on a continuous scale ranging from extremely unlikely (-50), to extremely likely (50). Participant’s perception of essay persuasiveness was assessed likewise assessed with a </w:t>
+      </w:r>
+      <w:proofErr w:type="gramStart"/>
+      <w:r>
+        <w:rPr>
+          <w:rFonts w:ascii="Calibri" w:eastAsia="Calibri" w:hAnsi="Calibri" w:cs="Times New Roman"/>
+          <w:kern w:val="0"/>
+          <w:szCs w:val="24"/>
+          <w14:ligatures w14:val="none"/>
+        </w:rPr>
+        <w:t>single item</w:t>
+      </w:r>
+      <w:proofErr w:type="gramEnd"/>
+      <w:r>
+        <w:rPr>
+          <w:rFonts w:ascii="Calibri" w:eastAsia="Calibri" w:hAnsi="Calibri" w:cs="Times New Roman"/>
+          <w:kern w:val="0"/>
+          <w:szCs w:val="24"/>
+          <w14:ligatures w14:val="none"/>
+        </w:rPr>
+        <w:t xml:space="preserve"> direct measure (e.g., How persuasive was the above essay on your beliefs regarding [highly polarized issue]). Agreement with this statement was measured on a continuous scale ranging from extremely unpersuasive (-50), to extremely persuasive (50).</w:t>
       </w:r>
     </w:p>
     <w:p>
@@ -7526,7 +7737,7 @@
         </w:rPr>
       </w:pPr>
       <w:bookmarkStart w:id="46" w:name="_Toc173848412"/>
-      <w:bookmarkStart w:id="47" w:name="_Toc174452398"/>
+      <w:bookmarkStart w:id="47" w:name="_Toc183010590"/>
       <w:r>
         <w:rPr>
           <w:rFonts w:ascii="Calibri Light" w:eastAsia="Times New Roman" w:hAnsi="Calibri Light" w:cs="Times New Roman"/>
@@ -7582,7 +7793,7 @@
         </w:rPr>
       </w:pPr>
       <w:bookmarkStart w:id="48" w:name="_Toc173848413"/>
-      <w:bookmarkStart w:id="49" w:name="_Toc174452399"/>
+      <w:bookmarkStart w:id="49" w:name="_Toc183010591"/>
       <w:r>
         <w:rPr>
           <w:rFonts w:ascii="Calibri Light" w:eastAsia="Times New Roman" w:hAnsi="Calibri Light" w:cs="Times New Roman"/>
@@ -7662,7 +7873,7 @@
         </w:rPr>
       </w:pPr>
       <w:bookmarkStart w:id="50" w:name="_Toc173848414"/>
-      <w:bookmarkStart w:id="51" w:name="_Toc174452400"/>
+      <w:bookmarkStart w:id="51" w:name="_Toc183010592"/>
       <w:r>
         <w:rPr>
           <w:rFonts w:ascii="Calibri Light" w:eastAsia="Times New Roman" w:hAnsi="Calibri Light" w:cs="Times New Roman"/>
@@ -7695,7 +7906,25 @@
           <w:sz w:val="24"/>
           <w:szCs w:val="24"/>
         </w:rPr>
-        <w:t>We tested both hypothesis with an ANCOVA model comparing our outcome measure (support or level of moral conviction for [topic]) after our moral conviction manipulation. Significant differences will be explored further with Tukey’s HSD test. The alpha level for these analyses was .05.</w:t>
+        <w:t xml:space="preserve">We tested both </w:t>
+      </w:r>
+      <w:proofErr w:type="gramStart"/>
+      <w:r>
+        <w:rPr>
+          <w:rFonts w:ascii="Calibri" w:eastAsia="Calibri" w:hAnsi="Calibri" w:cs="Times New Roman"/>
+          <w:sz w:val="24"/>
+          <w:szCs w:val="24"/>
+        </w:rPr>
+        <w:t>hypothesis</w:t>
+      </w:r>
+      <w:proofErr w:type="gramEnd"/>
+      <w:r>
+        <w:rPr>
+          <w:rFonts w:ascii="Calibri" w:eastAsia="Calibri" w:hAnsi="Calibri" w:cs="Times New Roman"/>
+          <w:sz w:val="24"/>
+          <w:szCs w:val="24"/>
+        </w:rPr>
+        <w:t xml:space="preserve"> with an ANCOVA model comparing our outcome measure (support or level of moral conviction for [topic]) after our moral conviction manipulation. Significant differences will be explored further with Tukey’s HSD test. The alpha level for these analyses was .05.</w:t>
       </w:r>
     </w:p>
     <w:p>
@@ -7714,7 +7943,7 @@
         </w:rPr>
       </w:pPr>
       <w:bookmarkStart w:id="52" w:name="_Toc173848415"/>
-      <w:bookmarkStart w:id="53" w:name="_Toc174452401"/>
+      <w:bookmarkStart w:id="53" w:name="_Toc183010593"/>
       <w:r>
         <w:rPr>
           <w:rFonts w:ascii="Calibri Light" w:eastAsia="Times New Roman" w:hAnsi="Calibri Light" w:cs="Times New Roman"/>
@@ -8067,7 +8296,21 @@
         <w:rPr>
           <w:rFonts w:ascii="Calibri" w:eastAsia="Calibri" w:hAnsi="Calibri" w:cs="Times New Roman"/>
         </w:rPr>
-        <w:t xml:space="preserve"> &lt; .01). Given that this assumption was violated, we re-examined this data with a multiple regression model instead, predicting support for our topic with the predictors of experimental condition, ‘openness to belief change’, and their interaction. For the topic of UHC, we found a significant main effect of openness to belief change (</w:t>
+        <w:t xml:space="preserve"> &lt; .01). Given that this assumption was violated, we re-examined this data with a multiple regression model instead, predicting support for our topic with the predictors of experimental </w:t>
+      </w:r>
+      <w:proofErr w:type="gramStart"/>
+      <w:r>
+        <w:rPr>
+          <w:rFonts w:ascii="Calibri" w:eastAsia="Calibri" w:hAnsi="Calibri" w:cs="Times New Roman"/>
+        </w:rPr>
+        <w:t>condition, ‘</w:t>
+      </w:r>
+      <w:proofErr w:type="gramEnd"/>
+      <w:r>
+        <w:rPr>
+          <w:rFonts w:ascii="Calibri" w:eastAsia="Calibri" w:hAnsi="Calibri" w:cs="Times New Roman"/>
+        </w:rPr>
+        <w:t>openness to belief change’, and their interaction. For the topic of UHC, we found a significant main effect of openness to belief change (</w:t>
       </w:r>
       <w:proofErr w:type="spellStart"/>
       <w:r>
@@ -8205,7 +8448,7 @@
         </w:rPr>
       </w:pPr>
       <w:bookmarkStart w:id="54" w:name="_Toc173848416"/>
-      <w:bookmarkStart w:id="55" w:name="_Toc174452402"/>
+      <w:bookmarkStart w:id="55" w:name="_Toc183010594"/>
       <w:r>
         <w:rPr>
           <w:rFonts w:ascii="Calibri Light" w:eastAsia="Times New Roman" w:hAnsi="Calibri Light" w:cs="Times New Roman"/>
@@ -8575,7 +8818,7 @@
         </w:rPr>
       </w:pPr>
       <w:bookmarkStart w:id="56" w:name="_Toc173848417"/>
-      <w:bookmarkStart w:id="57" w:name="_Toc174452403"/>
+      <w:bookmarkStart w:id="57" w:name="_Toc183010595"/>
       <w:r>
         <w:rPr>
           <w:rFonts w:ascii="Calibri Light" w:eastAsia="Times New Roman" w:hAnsi="Calibri Light" w:cs="Times New Roman"/>
@@ -8602,7 +8845,44 @@
         <w:rPr>
           <w:rFonts w:ascii="Calibri" w:eastAsia="Calibri" w:hAnsi="Calibri" w:cs="Times New Roman"/>
         </w:rPr>
-        <w:t xml:space="preserve">In addition to our planned analyses, we conducted additional exploratory analyses on baseline differences in moral conviction and openness to belief change by topic. We used a simple one-way ANOVA predicting moral conviction or openness to belief change, with </w:t>
+        <w:t>In addition to our planned analyses, we conducted additional exploratory analyses on baseline differences in moral conviction and openness to belief change by topic. We used a simple one-way ANOVA predicting moral conviction or openness to belief change, with topic (e.g., UHC, Climate Change, etc.) as our main predictor.</w:t>
+      </w:r>
+      <w:r>
+        <w:t xml:space="preserve"> Our first</w:t>
+      </w:r>
+      <w:r>
+        <w:rPr>
+          <w:rFonts w:ascii="Calibri" w:eastAsia="Calibri" w:hAnsi="Calibri" w:cs="Times New Roman"/>
+        </w:rPr>
+        <w:t xml:space="preserve"> one-way ANOVA revealed that there was a statistically significant difference in openness to belief change between at least two of our topics (</w:t>
+      </w:r>
+      <w:r>
+        <w:rPr>
+          <w:rFonts w:ascii="Calibri" w:eastAsia="Calibri" w:hAnsi="Calibri" w:cs="Times New Roman"/>
+          <w:i/>
+          <w:iCs/>
+        </w:rPr>
+        <w:t>F</w:t>
+      </w:r>
+      <w:r>
+        <w:rPr>
+          <w:rFonts w:ascii="Calibri" w:eastAsia="Calibri" w:hAnsi="Calibri" w:cs="Times New Roman"/>
+        </w:rPr>
+        <w:t xml:space="preserve"> (3, 822) = 6.443, </w:t>
+      </w:r>
+      <w:r>
+        <w:rPr>
+          <w:rFonts w:ascii="Calibri" w:eastAsia="Calibri" w:hAnsi="Calibri" w:cs="Times New Roman"/>
+          <w:i/>
+          <w:iCs/>
+        </w:rPr>
+        <w:t>p</w:t>
+      </w:r>
+      <w:r>
+        <w:rPr>
+          <w:rFonts w:ascii="Calibri" w:eastAsia="Calibri" w:hAnsi="Calibri" w:cs="Times New Roman"/>
+        </w:rPr>
+        <w:t xml:space="preserve"> &lt; .001). A post hoc Tukey test showed that </w:t>
       </w:r>
       <w:proofErr w:type="gramStart"/>
       <w:r>
@@ -8616,44 +8896,7 @@
         <w:rPr>
           <w:rFonts w:ascii="Calibri" w:eastAsia="Calibri" w:hAnsi="Calibri" w:cs="Times New Roman"/>
         </w:rPr>
-        <w:t xml:space="preserve"> (e.g., UHC, Climate Change, etc.) as our main predictor.</w:t>
-      </w:r>
-      <w:r>
-        <w:t xml:space="preserve"> Our first</w:t>
-      </w:r>
-      <w:r>
-        <w:rPr>
-          <w:rFonts w:ascii="Calibri" w:eastAsia="Calibri" w:hAnsi="Calibri" w:cs="Times New Roman"/>
-        </w:rPr>
-        <w:t xml:space="preserve"> one-way ANOVA revealed that there was a statistically significant difference in openness to belief change between at least two of our topics (</w:t>
-      </w:r>
-      <w:r>
-        <w:rPr>
-          <w:rFonts w:ascii="Calibri" w:eastAsia="Calibri" w:hAnsi="Calibri" w:cs="Times New Roman"/>
-          <w:i/>
-          <w:iCs/>
-        </w:rPr>
-        <w:t>F</w:t>
-      </w:r>
-      <w:r>
-        <w:rPr>
-          <w:rFonts w:ascii="Calibri" w:eastAsia="Calibri" w:hAnsi="Calibri" w:cs="Times New Roman"/>
-        </w:rPr>
-        <w:t xml:space="preserve"> (3, 822) = 6.443, </w:t>
-      </w:r>
-      <w:r>
-        <w:rPr>
-          <w:rFonts w:ascii="Calibri" w:eastAsia="Calibri" w:hAnsi="Calibri" w:cs="Times New Roman"/>
-          <w:i/>
-          <w:iCs/>
-        </w:rPr>
-        <w:t>p</w:t>
-      </w:r>
-      <w:r>
-        <w:rPr>
-          <w:rFonts w:ascii="Calibri" w:eastAsia="Calibri" w:hAnsi="Calibri" w:cs="Times New Roman"/>
-        </w:rPr>
-        <w:t xml:space="preserve"> &lt; .001). A post hoc Tukey test showed that topic of UHC had significantly greater openness to belief change at p &lt; .05; there were no significant differences between any of the other topics on openness to belief change. </w:t>
+        <w:t xml:space="preserve"> of UHC had significantly greater openness to belief change at p &lt; .05; there were no significant differences between any of the other topics on openness to belief change. </w:t>
       </w:r>
     </w:p>
     <w:p>
@@ -8773,7 +9016,21 @@
         <w:rPr>
           <w:rFonts w:ascii="Calibri" w:eastAsia="Calibri" w:hAnsi="Calibri" w:cs="Times New Roman"/>
         </w:rPr>
-        <w:t xml:space="preserve"> &lt; .001). A post hoc Tukey test showed that topic of exercise had significantly lower levels of moral conviction at p &lt; .05; there were no significant differences between any of the other topics on moral conviction.</w:t>
+        <w:t xml:space="preserve"> &lt; .001). A post hoc Tukey test showed that </w:t>
+      </w:r>
+      <w:proofErr w:type="gramStart"/>
+      <w:r>
+        <w:rPr>
+          <w:rFonts w:ascii="Calibri" w:eastAsia="Calibri" w:hAnsi="Calibri" w:cs="Times New Roman"/>
+        </w:rPr>
+        <w:t>topic</w:t>
+      </w:r>
+      <w:proofErr w:type="gramEnd"/>
+      <w:r>
+        <w:rPr>
+          <w:rFonts w:ascii="Calibri" w:eastAsia="Calibri" w:hAnsi="Calibri" w:cs="Times New Roman"/>
+        </w:rPr>
+        <w:t xml:space="preserve"> of exercise had significantly lower levels of moral conviction at p &lt; .05; there were no significant differences between any of the other topics on moral conviction.</w:t>
       </w:r>
     </w:p>
     <w:p>
@@ -8863,7 +9120,7 @@
           <w:szCs w:val="24"/>
         </w:rPr>
       </w:pPr>
-      <w:bookmarkStart w:id="58" w:name="_Toc174452404"/>
+      <w:bookmarkStart w:id="58" w:name="_Toc183010596"/>
       <w:r>
         <w:rPr>
           <w:rFonts w:ascii="Calibri Light" w:eastAsia="Times New Roman" w:hAnsi="Calibri Light" w:cs="Times New Roman"/>
@@ -8905,7 +9162,23 @@
           <w:rFonts w:ascii="Calibri" w:eastAsia="Calibri" w:hAnsi="Calibri" w:cs="Times New Roman"/>
           <w:szCs w:val="24"/>
         </w:rPr>
-        <w:t xml:space="preserve"> However, this evidence was mixed, as our moral conviction manipulation itself did not have a main effect on support for a [topic]. Notably, we did see that openness to belief change did have a significant main effect. Secondly, we found mixed evidence supporting H2, namely, that while our moral conviction manipulation did not directly affect moral conviction towards [topic], the individual difference </w:t>
+        <w:t xml:space="preserve"> However, this evidence was mixed, as our moral conviction manipulation itself did not have a main effect on support </w:t>
+      </w:r>
+      <w:proofErr w:type="gramStart"/>
+      <w:r>
+        <w:rPr>
+          <w:rFonts w:ascii="Calibri" w:eastAsia="Calibri" w:hAnsi="Calibri" w:cs="Times New Roman"/>
+          <w:szCs w:val="24"/>
+        </w:rPr>
+        <w:t>for a</w:t>
+      </w:r>
+      <w:proofErr w:type="gramEnd"/>
+      <w:r>
+        <w:rPr>
+          <w:rFonts w:ascii="Calibri" w:eastAsia="Calibri" w:hAnsi="Calibri" w:cs="Times New Roman"/>
+          <w:szCs w:val="24"/>
+        </w:rPr>
+        <w:t xml:space="preserve"> [topic]. Notably, we did see that openness to belief change did have a significant main effect. Secondly, we found mixed evidence supporting H2, namely, that while our moral conviction manipulation did not directly affect moral conviction towards [topic], the individual difference </w:t>
       </w:r>
       <w:r>
         <w:rPr>
@@ -9061,7 +9334,7 @@
           <w:rFonts w:eastAsia="Times New Roman"/>
         </w:rPr>
       </w:pPr>
-      <w:bookmarkStart w:id="59" w:name="_Toc174452405"/>
+      <w:bookmarkStart w:id="59" w:name="_Toc183010597"/>
       <w:r>
         <w:rPr>
           <w:rFonts w:eastAsia="Times New Roman"/>
@@ -9086,7 +9359,7 @@
           <w14:ligatures w14:val="none"/>
         </w:rPr>
       </w:pPr>
-      <w:bookmarkStart w:id="60" w:name="_Toc174452406"/>
+      <w:bookmarkStart w:id="60" w:name="_Toc183010598"/>
       <w:r>
         <w:rPr>
           <w:rFonts w:ascii="Calibri Light" w:eastAsia="Times New Roman" w:hAnsi="Calibri Light" w:cs="Times New Roman"/>
@@ -9152,7 +9425,7 @@
           <w:szCs w:val="24"/>
         </w:rPr>
       </w:pPr>
-      <w:bookmarkStart w:id="61" w:name="_Toc174452407"/>
+      <w:bookmarkStart w:id="61" w:name="_Toc183010599"/>
       <w:r>
         <w:rPr>
           <w:rFonts w:ascii="Calibri Light" w:eastAsia="Times New Roman" w:hAnsi="Calibri Light" w:cs="Times New Roman"/>
@@ -9223,7 +9496,7 @@
           <w:szCs w:val="24"/>
         </w:rPr>
       </w:pPr>
-      <w:bookmarkStart w:id="62" w:name="_Toc174452408"/>
+      <w:bookmarkStart w:id="62" w:name="_Toc183010600"/>
       <w:r>
         <w:rPr>
           <w:rFonts w:ascii="Calibri Light" w:eastAsia="Times New Roman" w:hAnsi="Calibri Light" w:cs="Times New Roman"/>
@@ -9256,8 +9529,9 @@
           <w:szCs w:val="24"/>
           <w14:ligatures w14:val="none"/>
         </w:rPr>
-        <w:t xml:space="preserve">Participants will begin by reading our cover letter and providing consent. Next, they are provided the Ethical Standards of Judgement Questionnaire. Then, for our two issues (Universal Health Care and </w:t>
-      </w:r>
+        <w:t xml:space="preserve">Participants will begin by reading our cover letter and providing consent. Next, they are </w:t>
+      </w:r>
+      <w:proofErr w:type="gramStart"/>
       <w:r>
         <w:rPr>
           <w:rFonts w:ascii="Calibri" w:eastAsia="Calibri" w:hAnsi="Calibri" w:cs="Times New Roman"/>
@@ -9265,6 +9539,25 @@
           <w:szCs w:val="24"/>
           <w14:ligatures w14:val="none"/>
         </w:rPr>
+        <w:t>provided</w:t>
+      </w:r>
+      <w:proofErr w:type="gramEnd"/>
+      <w:r>
+        <w:rPr>
+          <w:rFonts w:ascii="Calibri" w:eastAsia="Calibri" w:hAnsi="Calibri" w:cs="Times New Roman"/>
+          <w:kern w:val="0"/>
+          <w:szCs w:val="24"/>
+          <w14:ligatures w14:val="none"/>
+        </w:rPr>
+        <w:t xml:space="preserve"> the Ethical Standards of Judgement Questionnaire. Then, for our two issues (Universal Health Care and </w:t>
+      </w:r>
+      <w:r>
+        <w:rPr>
+          <w:rFonts w:ascii="Calibri" w:eastAsia="Calibri" w:hAnsi="Calibri" w:cs="Times New Roman"/>
+          <w:kern w:val="0"/>
+          <w:szCs w:val="24"/>
+          <w14:ligatures w14:val="none"/>
+        </w:rPr>
         <w:t>Exercise</w:t>
       </w:r>
       <w:r>
@@ -9283,7 +9576,27 @@
           <w:szCs w:val="24"/>
           <w14:ligatures w14:val="none"/>
         </w:rPr>
-        <w:t>We chose these issues because Study 2 indicated that exercise was not generally viewed with moral conviction, and that Universal Health Care had the greatest openness to belief change.</w:t>
+        <w:t xml:space="preserve">We chose these issues because Study 2 indicated that exercise was not generally viewed with moral conviction, and that Universal Health Care had the greatest openness to </w:t>
+      </w:r>
+      <w:proofErr w:type="gramStart"/>
+      <w:r>
+        <w:rPr>
+          <w:rFonts w:ascii="Calibri" w:eastAsia="Calibri" w:hAnsi="Calibri" w:cs="Times New Roman"/>
+          <w:kern w:val="0"/>
+          <w:szCs w:val="24"/>
+          <w14:ligatures w14:val="none"/>
+        </w:rPr>
+        <w:t>belief change</w:t>
+      </w:r>
+      <w:proofErr w:type="gramEnd"/>
+      <w:r>
+        <w:rPr>
+          <w:rFonts w:ascii="Calibri" w:eastAsia="Calibri" w:hAnsi="Calibri" w:cs="Times New Roman"/>
+          <w:kern w:val="0"/>
+          <w:szCs w:val="24"/>
+          <w14:ligatures w14:val="none"/>
+        </w:rPr>
+        <w:t>.</w:t>
       </w:r>
       <w:r>
         <w:rPr>
@@ -9470,7 +9783,27 @@
           <w:szCs w:val="24"/>
           <w14:ligatures w14:val="none"/>
         </w:rPr>
-        <w:t xml:space="preserve"> After the social consensus information, participants are asked to indicate their degree of surprise at the stated level of public support and estimate levels of public levels support in 2024. After receiving both the moral conviction and social consensus manipulations, participants will again complete items measuring their level of support for both issues (the primary outcome). Finally, participants will complete several individual difference measures and provide demographic information.</w:t>
+        <w:t xml:space="preserve"> After the social consensus information, participants are asked to indicate their degree of surprise at the stated level of public support and estimate levels of </w:t>
+      </w:r>
+      <w:proofErr w:type="gramStart"/>
+      <w:r>
+        <w:rPr>
+          <w:rFonts w:ascii="Calibri" w:eastAsia="Calibri" w:hAnsi="Calibri" w:cs="Times New Roman"/>
+          <w:kern w:val="0"/>
+          <w:szCs w:val="24"/>
+          <w14:ligatures w14:val="none"/>
+        </w:rPr>
+        <w:t>public levels</w:t>
+      </w:r>
+      <w:proofErr w:type="gramEnd"/>
+      <w:r>
+        <w:rPr>
+          <w:rFonts w:ascii="Calibri" w:eastAsia="Calibri" w:hAnsi="Calibri" w:cs="Times New Roman"/>
+          <w:kern w:val="0"/>
+          <w:szCs w:val="24"/>
+          <w14:ligatures w14:val="none"/>
+        </w:rPr>
+        <w:t xml:space="preserve"> support in 2024. After receiving both the moral conviction and social consensus manipulations, participants will again complete items measuring their level of support for both issues (the primary outcome). Finally, participants will complete several individual difference measures and provide demographic information.</w:t>
       </w:r>
     </w:p>
     <w:p>
@@ -9488,7 +9821,7 @@
           <w:szCs w:val="24"/>
         </w:rPr>
       </w:pPr>
-      <w:bookmarkStart w:id="63" w:name="_Toc174452409"/>
+      <w:bookmarkStart w:id="63" w:name="_Toc183010601"/>
       <w:r>
         <w:rPr>
           <w:rFonts w:ascii="Calibri Light" w:eastAsia="Times New Roman" w:hAnsi="Calibri Light" w:cs="Times New Roman"/>
@@ -9744,7 +10077,7 @@
           <w:szCs w:val="24"/>
         </w:rPr>
       </w:pPr>
-      <w:bookmarkStart w:id="64" w:name="_Toc174452410"/>
+      <w:bookmarkStart w:id="64" w:name="_Toc183010602"/>
       <w:r>
         <w:rPr>
           <w:rFonts w:ascii="Calibri Light" w:eastAsia="Times New Roman" w:hAnsi="Calibri Light" w:cs="Times New Roman"/>
@@ -9822,7 +10155,7 @@
           <w:szCs w:val="24"/>
         </w:rPr>
       </w:pPr>
-      <w:bookmarkStart w:id="65" w:name="_Toc174452411"/>
+      <w:bookmarkStart w:id="65" w:name="_Toc183010603"/>
       <w:r>
         <w:rPr>
           <w:rFonts w:ascii="Calibri Light" w:eastAsia="Times New Roman" w:hAnsi="Calibri Light" w:cs="Times New Roman"/>
@@ -10000,7 +10333,7 @@
       <w:pPr>
         <w:pStyle w:val="Heading1"/>
       </w:pPr>
-      <w:bookmarkStart w:id="66" w:name="_Toc174452412"/>
+      <w:bookmarkStart w:id="66" w:name="_Toc183010604"/>
       <w:r>
         <w:t>References</w:t>
       </w:r>
@@ -12904,7 +13237,15 @@
         <w:t>The Polish peasant in Europe and America</w:t>
       </w:r>
       <w:r>
-        <w:t>. University of Illinois press.</w:t>
+        <w:t xml:space="preserve">. University of Illinois </w:t>
+      </w:r>
+      <w:proofErr w:type="gramStart"/>
+      <w:r>
+        <w:t>press</w:t>
+      </w:r>
+      <w:proofErr w:type="gramEnd"/>
+      <w:r>
+        <w:t>.</w:t>
       </w:r>
     </w:p>
     <w:p>
@@ -13061,7 +13402,15 @@
         <w:ind w:hanging="720"/>
       </w:pPr>
       <w:r>
-        <w:t xml:space="preserve">Van Bavel, J. J., Jenny Xiao, Y., &amp; Cunningham, W. A. (2012). Evaluation is a Dynamic Process: Moving Beyond Dual System Models. </w:t>
+        <w:t xml:space="preserve">Van Bavel, </w:t>
+      </w:r>
+      <w:proofErr w:type="gramStart"/>
+      <w:r>
+        <w:t>J.</w:t>
+      </w:r>
+      <w:proofErr w:type="gramEnd"/>
+      <w:r>
+        <w:t xml:space="preserve"> J., Jenny Xiao, Y., &amp; Cunningham, W. A. (2012). Evaluation is a Dynamic Process: Moving Beyond Dual System Models. </w:t>
       </w:r>
       <w:r>
         <w:rPr>
@@ -13378,7 +13727,7 @@
         <w:pStyle w:val="Heading1"/>
       </w:pPr>
       <w:bookmarkStart w:id="67" w:name="_Toc173848418"/>
-      <w:bookmarkStart w:id="68" w:name="_Toc174452413"/>
+      <w:bookmarkStart w:id="68" w:name="_Toc183010605"/>
       <w:r>
         <w:lastRenderedPageBreak/>
         <w:t>Appendices</w:t>
@@ -13392,7 +13741,7 @@
         <w:pStyle w:val="Heading2"/>
       </w:pPr>
       <w:bookmarkStart w:id="69" w:name="_Toc173848419"/>
-      <w:bookmarkStart w:id="70" w:name="_Toc174452414"/>
+      <w:bookmarkStart w:id="70" w:name="_Toc183010606"/>
       <w:r>
         <w:t>Appendix A – Material</w:t>
       </w:r>
@@ -13410,7 +13759,7 @@
         <w:pStyle w:val="Heading3"/>
       </w:pPr>
       <w:bookmarkStart w:id="71" w:name="_Toc173848420"/>
-      <w:bookmarkStart w:id="72" w:name="_Toc174452415"/>
+      <w:bookmarkStart w:id="72" w:name="_Toc183010607"/>
       <w:r>
         <w:t>Cover Letter</w:t>
       </w:r>
@@ -13474,15 +13823,7 @@
       </w:r>
       <w:r>
         <w:br/>
-        <w:t xml:space="preserve">You are being asked to participate in this study because we believe that assessing what characteristics in both issues and individuals predict accurate recollection of factual information has great value. The purpose of the study is to determine if and what these potential </w:t>
-      </w:r>
-      <w:proofErr w:type="gramStart"/>
-      <w:r>
-        <w:t>characteristics that</w:t>
-      </w:r>
-      <w:proofErr w:type="gramEnd"/>
-      <w:r>
-        <w:t xml:space="preserve"> affect accuracy of memory recall are. What will happen during the study? You are </w:t>
+        <w:t xml:space="preserve">You are being asked to participate in this study because we believe that assessing what characteristics in both issues and individuals predict accurate recollection of factual information has great value. The purpose of the study is to determine if and what these potential characteristics that affect accuracy of memory recall are. What will happen during the study? You are </w:t>
       </w:r>
       <w:proofErr w:type="gramStart"/>
       <w:r>
@@ -13573,7 +13914,15 @@
       </w:r>
       <w:r>
         <w:br/>
-        <w:t>You are not required to be in this study. You can simply choose not to participate. You can look for other research projects you may be interested in instead of this study. You can obtain any number of required Psychology 1000 research credits by instead writing an essay and submitting it to your primary instructor, for each research credit you would like to replace.</w:t>
+        <w:t xml:space="preserve">You are not required to be in this study. You can simply choose not to participate. You can look for other research projects you may be interested in instead of this study. You can obtain any number of required Psychology 1000 research credits </w:t>
+      </w:r>
+      <w:proofErr w:type="gramStart"/>
+      <w:r>
+        <w:t>by instead</w:t>
+      </w:r>
+      <w:proofErr w:type="gramEnd"/>
+      <w:r>
+        <w:t xml:space="preserve"> writing an essay and submitting it to your primary instructor, for each research credit you would like to replace.</w:t>
       </w:r>
       <w:r>
         <w:br/>
@@ -13621,15 +13970,7 @@
       </w:r>
       <w:proofErr w:type="gramEnd"/>
       <w:r>
-        <w:t xml:space="preserve"> it will not be known who provided the information. Your information will be kept as secure as possible to prevent your identity from being disclosed. What we collected from you as part of this research will not be used or shared for future research studies. It will only be used for </w:t>
-      </w:r>
-      <w:proofErr w:type="gramStart"/>
-      <w:r>
-        <w:t>purposes</w:t>
-      </w:r>
-      <w:proofErr w:type="gramEnd"/>
-      <w:r>
-        <w:t xml:space="preserve"> of this study. We may share what we collected from you as part of this research, for future research without additional informed consent from you.</w:t>
+        <w:t xml:space="preserve"> it will not be known who provided the information. Your information will be kept as secure as possible to prevent your identity from being disclosed. What we collected from you as part of this research will not be used or shared for future research studies. It will only be used for purposes of this study. We may share what we collected from you as part of this research, for future research without additional informed consent from you.</w:t>
       </w:r>
       <w:r>
         <w:br/>
@@ -13678,7 +14019,7 @@
         <w:pStyle w:val="Heading3"/>
       </w:pPr>
       <w:bookmarkStart w:id="73" w:name="_Toc173848421"/>
-      <w:bookmarkStart w:id="74" w:name="_Toc174452416"/>
+      <w:bookmarkStart w:id="74" w:name="_Toc183010608"/>
       <w:r>
         <w:t>Debrief</w:t>
       </w:r>
@@ -13717,15 +14058,7 @@
     </w:p>
     <w:p>
       <w:r>
-        <w:t xml:space="preserve">We did not tell you everything at the beginning of the study because we were trying to directly determine if outside perception of greater social consensus would 'over-ride' individual preferences one way or another for greater support of Universal Health Care. To </w:t>
-      </w:r>
-      <w:proofErr w:type="gramStart"/>
-      <w:r>
-        <w:t>describe</w:t>
-      </w:r>
-      <w:proofErr w:type="gramEnd"/>
-      <w:r>
-        <w:t xml:space="preserve"> in a simple way, we thought that if we could get you to believe that the general public was in favor of something (which we did by giving you the false feedback) you may become more likely to favor it.</w:t>
+        <w:t>We did not tell you everything at the beginning of the study because we were trying to directly determine if outside perception of greater social consensus would 'over-ride' individual preferences one way or another for greater support of Universal Health Care. To describe in a simple way, we thought that if we could get you to believe that the general public was in favor of something (which we did by giving you the false feedback) you may become more likely to favor it.</w:t>
       </w:r>
     </w:p>
     <w:p>
@@ -13852,7 +14185,7 @@
         <w:pStyle w:val="Heading3"/>
       </w:pPr>
       <w:bookmarkStart w:id="75" w:name="_Toc173848422"/>
-      <w:bookmarkStart w:id="76" w:name="_Toc174452417"/>
+      <w:bookmarkStart w:id="76" w:name="_Toc183010609"/>
       <w:r>
         <w:t>Measures</w:t>
       </w:r>
@@ -13871,7 +14204,7 @@
         </w:rPr>
         <w:lastRenderedPageBreak/>
         <w:drawing>
-          <wp:inline distT="0" distB="0" distL="0" distR="0" wp14:anchorId="3578B7FA" wp14:editId="1695354E">
+          <wp:inline distT="0" distB="0" distL="0" distR="0" wp14:anchorId="3578B7FA" wp14:editId="19D13CF0">
             <wp:extent cx="5932805" cy="2113915"/>
             <wp:effectExtent l="0" t="0" r="0" b="635"/>
             <wp:docPr id="174948303" name="Picture 2"/>
@@ -13932,7 +14265,7 @@
           <w:noProof/>
         </w:rPr>
         <w:drawing>
-          <wp:inline distT="0" distB="0" distL="0" distR="0" wp14:anchorId="4DEAAD01" wp14:editId="41E8AF2D">
+          <wp:inline distT="0" distB="0" distL="0" distR="0" wp14:anchorId="4DEAAD01" wp14:editId="45599C62">
             <wp:extent cx="5939790" cy="1741170"/>
             <wp:effectExtent l="0" t="0" r="3810" b="0"/>
             <wp:docPr id="1771988288" name="Picture 3"/>
@@ -14054,7 +14387,7 @@
           <w:noProof/>
         </w:rPr>
         <w:drawing>
-          <wp:inline distT="0" distB="0" distL="0" distR="0" wp14:anchorId="19BCDA66" wp14:editId="5E1E0D14">
+          <wp:inline distT="0" distB="0" distL="0" distR="0" wp14:anchorId="19BCDA66" wp14:editId="01D0E123">
             <wp:extent cx="6570053" cy="1375258"/>
             <wp:effectExtent l="0" t="0" r="2540" b="0"/>
             <wp:docPr id="402092963" name="Picture 6"/>
@@ -14114,7 +14447,7 @@
           <w:noProof/>
         </w:rPr>
         <w:drawing>
-          <wp:inline distT="0" distB="0" distL="0" distR="0" wp14:anchorId="100CF4D4" wp14:editId="79918166">
+          <wp:inline distT="0" distB="0" distL="0" distR="0" wp14:anchorId="100CF4D4" wp14:editId="4C8E1538">
             <wp:extent cx="5932805" cy="577850"/>
             <wp:effectExtent l="0" t="0" r="0" b="0"/>
             <wp:docPr id="1380279329" name="Picture 7"/>
@@ -14822,7 +15155,7 @@
         <w:pStyle w:val="Heading2"/>
       </w:pPr>
       <w:bookmarkStart w:id="77" w:name="_Toc173848423"/>
-      <w:bookmarkStart w:id="78" w:name="_Toc174452418"/>
+      <w:bookmarkStart w:id="78" w:name="_Toc183010610"/>
       <w:r>
         <w:lastRenderedPageBreak/>
         <w:t>Appendix B</w:t>
@@ -14838,7 +15171,7 @@
         <w:pStyle w:val="Heading3"/>
       </w:pPr>
       <w:bookmarkStart w:id="79" w:name="_Toc173848424"/>
-      <w:bookmarkStart w:id="80" w:name="_Toc174452419"/>
+      <w:bookmarkStart w:id="80" w:name="_Toc183010611"/>
       <w:r>
         <w:t>Cover Letter</w:t>
       </w:r>
@@ -14994,7 +15327,15 @@
       </w:r>
       <w:r>
         <w:br/>
-        <w:t>You are not required to be in this study. You can simply choose not to participate. You can look for other research projects you may be interested in instead of this study. You can obtain any number of required Psychology 1000 research credits by instead writing an essay and submitting it to your primary instructor, for each research credit you would like to replace.</w:t>
+        <w:t xml:space="preserve">You are not required to be in this study. You can simply choose not to participate. You can look for other research projects you may be interested in instead of this study. You can obtain any number of required Psychology 1000 research credits </w:t>
+      </w:r>
+      <w:proofErr w:type="gramStart"/>
+      <w:r>
+        <w:t>by instead</w:t>
+      </w:r>
+      <w:proofErr w:type="gramEnd"/>
+      <w:r>
+        <w:t xml:space="preserve"> writing an essay and submitting it to your primary instructor, for each research credit you would like to replace.</w:t>
       </w:r>
       <w:r>
         <w:br/>
@@ -15042,15 +15383,7 @@
       </w:r>
       <w:proofErr w:type="gramEnd"/>
       <w:r>
-        <w:t xml:space="preserve"> it will not be known who provided the information. Your information will be kept as secure as possible to prevent your identity from being disclosed. What we collected from you as part of this research will not be used or shared for future research studies. It will only be used for </w:t>
-      </w:r>
-      <w:proofErr w:type="gramStart"/>
-      <w:r>
-        <w:t>purposes</w:t>
-      </w:r>
-      <w:proofErr w:type="gramEnd"/>
-      <w:r>
-        <w:t xml:space="preserve"> of this study. We may share what we collected from you as part of this research, for future research without additional informed consent from you.</w:t>
+        <w:t xml:space="preserve"> it will not be known who provided the information. Your information will be kept as secure as possible to prevent your identity from being disclosed. What we collected from you as part of this research will not be used or shared for future research studies. It will only be used for purposes of this study. We may share what we collected from you as part of this research, for future research without additional informed consent from you.</w:t>
       </w:r>
       <w:r>
         <w:br/>
@@ -15102,7 +15435,7 @@
         <w:pStyle w:val="Heading3"/>
       </w:pPr>
       <w:bookmarkStart w:id="81" w:name="_Toc173848425"/>
-      <w:bookmarkStart w:id="82" w:name="_Toc174452420"/>
+      <w:bookmarkStart w:id="82" w:name="_Toc183010612"/>
       <w:r>
         <w:t>Debrief</w:t>
       </w:r>
@@ -15139,7 +15472,15 @@
       </w:r>
       <w:r>
         <w:br/>
-        <w:t>For example: some people would support abortion access simply because that's what the law is where they live - they don't think about it beyond that, and if the law changed, their stance would change. Some other people would support abortion access because that's what their friends, family, and neighbors believe - if they moved somewhere else, or their social circle changed their mind, their stance could change as well! However, there are definitely some people who support abortion access because they feel deep in their hearts, that it is the 'right' thing to do and is worth fighting for.</w:t>
+        <w:t xml:space="preserve">For example: some people would support abortion access simply because that's what the law is where they live - they don't think about it beyond that, and if the law changed, their stance would change. Some other people would support abortion access because that's what their friends, family, and neighbors believe - if they moved somewhere else, or their social circle changed their mind, their stance could change as well! However, there are definitely some people who support abortion access because they feel deep in their </w:t>
+      </w:r>
+      <w:proofErr w:type="gramStart"/>
+      <w:r>
+        <w:t>hearts,</w:t>
+      </w:r>
+      <w:proofErr w:type="gramEnd"/>
+      <w:r>
+        <w:t xml:space="preserve"> that it is the 'right' thing to do and is worth fighting for.</w:t>
       </w:r>
       <w:r>
         <w:br/>
@@ -15222,7 +15563,7 @@
         <w:pStyle w:val="Heading3"/>
       </w:pPr>
       <w:bookmarkStart w:id="83" w:name="_Toc173848426"/>
-      <w:bookmarkStart w:id="84" w:name="_Toc174452421"/>
+      <w:bookmarkStart w:id="84" w:name="_Toc183010613"/>
       <w:r>
         <w:t>Materials</w:t>
       </w:r>
@@ -15377,7 +15718,15 @@
       </w:r>
       <w:r>
         <w:br/>
-        <w:t>Wellness is a virtue. Exercise is good for you and moral. Americans should increase their exercise. Exercising is important for a morally correct society.</w:t>
+        <w:t xml:space="preserve">Wellness is a virtue. Exercise is good for you and </w:t>
+      </w:r>
+      <w:proofErr w:type="gramStart"/>
+      <w:r>
+        <w:t>moral</w:t>
+      </w:r>
+      <w:proofErr w:type="gramEnd"/>
+      <w:r>
+        <w:t>. Americans should increase their exercise. Exercising is important for a morally correct society.</w:t>
       </w:r>
     </w:p>
     <w:p/>
@@ -15457,7 +15806,15 @@
       </w:r>
       <w:r>
         <w:br/>
-        <w:t>Good health has no equivalent. You can choose not to replace a broken phone. However, skipping chemotherapy for cancer is unacceptable if we value lives.</w:t>
+        <w:t xml:space="preserve">Good health </w:t>
+      </w:r>
+      <w:proofErr w:type="gramStart"/>
+      <w:r>
+        <w:t>has</w:t>
+      </w:r>
+      <w:proofErr w:type="gramEnd"/>
+      <w:r>
+        <w:t xml:space="preserve"> no equivalent. You can choose not to replace a broken phone. However, skipping chemotherapy for cancer is unacceptable if we value lives.</w:t>
       </w:r>
       <w:r>
         <w:br/>
@@ -15502,14 +15859,30 @@
       </w:r>
       <w:r>
         <w:br/>
-        <w:t>Most people agree that lives have value. Human life is precious and worth protecting. Capital punishment runs counter to this moral principle. Killing should be avoided because it is morally wrong to end life. Executing the guilty is not worth decreasing the value of human life. Harming others is not the goal of 'justice'. Abandoning the principles of sanctity of life is a slippery slope. Easily leading to sacrificing human lives and safety for profit.</w:t>
-      </w:r>
-      <w:r>
-        <w:br/>
-      </w:r>
-      <w:r>
-        <w:br/>
-        <w:t>If protecting life is ethically important, then we cannot support the death penalty. Society bears large moral costs in doing so. The state-sanctioned ending of lives, regardless of the life, is ethically unacceptable. America needs to move past the usage of capital punishment.</w:t>
+        <w:t xml:space="preserve">Most people agree that lives have value. Human life is precious and worth protecting. Capital punishment runs counter to this moral principle. Killing should be avoided because it is morally wrong to end life. Executing the </w:t>
+      </w:r>
+      <w:proofErr w:type="gramStart"/>
+      <w:r>
+        <w:t>guilty</w:t>
+      </w:r>
+      <w:proofErr w:type="gramEnd"/>
+      <w:r>
+        <w:t xml:space="preserve"> is not worth decreasing the value of human life. Harming others is not the goal of 'justice'. Abandoning the principles of sanctity of life is a slippery slope. Easily leading to sacrificing human lives and safety for profit.</w:t>
+      </w:r>
+      <w:r>
+        <w:br/>
+      </w:r>
+      <w:r>
+        <w:br/>
+        <w:t xml:space="preserve">If protecting life is ethically important, then we cannot support the death penalty. Society bears large moral costs in doing so. The state-sanctioned ending of </w:t>
+      </w:r>
+      <w:proofErr w:type="gramStart"/>
+      <w:r>
+        <w:t>lives</w:t>
+      </w:r>
+      <w:proofErr w:type="gramEnd"/>
+      <w:r>
+        <w:t>, regardless of the life, is ethically unacceptable. America needs to move past the usage of capital punishment.</w:t>
       </w:r>
     </w:p>
     <w:p/>
@@ -15539,7 +15912,15 @@
       </w:r>
       <w:r>
         <w:br/>
-        <w:t xml:space="preserve">We can first think about what is important to us. If exercise helps our important values, then we should do it. For example, discipline and responsibility matter. Exercise is useful for getting more of both! These values improve your health. Not exercising can lead to some negative values as well. Nobody wants to be lazy and unproductive! Exercise helps fight both of these. Keeping this </w:t>
+        <w:t xml:space="preserve">We can first think about what is important to us. If exercise helps our important values, then we should do it. For example, discipline and responsibility matter. Exercise is useful for getting more of both! These values improve your health. Not exercising can lead to some negative </w:t>
+      </w:r>
+      <w:proofErr w:type="gramStart"/>
+      <w:r>
+        <w:t>values</w:t>
+      </w:r>
+      <w:proofErr w:type="gramEnd"/>
+      <w:r>
+        <w:t xml:space="preserve"> as well. Nobody wants to be lazy and unproductive! Exercise helps fight both of these. Keeping this </w:t>
       </w:r>
       <w:proofErr w:type="gramStart"/>
       <w:r>
@@ -15629,7 +16010,15 @@
       </w:r>
       <w:r>
         <w:br/>
-        <w:t>More healthcare coverage helps American citizens directly. UHC leads to lower healthcare costs, lower infant and maternal mortality, and better average health everywhere. The effects of an increase in healthcare access through statewide Medicaid expansion have already been seen. Compared to states that did not expand access, they eliminated catastrophic medical costs, lowered medical debt, lowered depression, and increased perception of health.</w:t>
+        <w:t xml:space="preserve">More healthcare coverage helps American citizens directly. UHC leads to lower healthcare costs, lower </w:t>
+      </w:r>
+      <w:proofErr w:type="gramStart"/>
+      <w:r>
+        <w:t>infant</w:t>
+      </w:r>
+      <w:proofErr w:type="gramEnd"/>
+      <w:r>
+        <w:t xml:space="preserve"> and maternal mortality, and better average health everywhere. The effects of an increase in healthcare access through statewide Medicaid expansion have already been seen. Compared to states that did not expand access, they eliminated catastrophic medical costs, lowered medical debt, lowered depression, and increased perception of health.</w:t>
       </w:r>
       <w:r>
         <w:br/>
@@ -15682,7 +16071,15 @@
       </w:r>
       <w:r>
         <w:br/>
-        <w:t>Capital punishment in America is expensive. Capital punishment cases need over twice as many hearings and court filings (20 and 65, as opposed to 10 and 29). Sentencing also takes a lot longer. Capital punishment cases need about 200 days more than other, similar cases. Our justice system cannot handle this inflated burden.</w:t>
+        <w:t xml:space="preserve">Capital punishment in America is expensive. Capital punishment cases need over twice as many hearings and court filings (20 and 65, as opposed to 10 and 29). Sentencing also takes a lot longer. Capital punishment cases need about 200 days more than </w:t>
+      </w:r>
+      <w:proofErr w:type="gramStart"/>
+      <w:r>
+        <w:t>other,</w:t>
+      </w:r>
+      <w:proofErr w:type="gramEnd"/>
+      <w:r>
+        <w:t xml:space="preserve"> similar cases. Our justice system cannot handle this inflated burden.</w:t>
       </w:r>
       <w:r>
         <w:br/>
@@ -15777,7 +16174,15 @@
       </w:r>
       <w:r>
         <w:br/>
-        <w:t>One perspective is the economic impact. Excess carbon costs about $51 per ton, in the form of reduced air and water quality, and extreme weather events. Carbon taxes in America set at $25 per ton leads to an estimated reduction of 10.5 gigatons of carbon per year. This $26 per ton net savings would result in $273 billion extra per year in the US economy. Reducing climate impact leads to a stronger economy.</w:t>
+        <w:t xml:space="preserve">One perspective is the economic impact. Excess carbon costs about $51 per ton, in the form of reduced air and water quality, and extreme weather events. Carbon taxes in America set at $25 per ton </w:t>
+      </w:r>
+      <w:proofErr w:type="gramStart"/>
+      <w:r>
+        <w:t>leads</w:t>
+      </w:r>
+      <w:proofErr w:type="gramEnd"/>
+      <w:r>
+        <w:t xml:space="preserve"> to an estimated reduction of 10.5 gigatons of carbon per year. This $26 per ton net savings would result in $273 billion extra per year in the US economy. Reducing climate impact leads to a stronger economy.</w:t>
       </w:r>
       <w:r>
         <w:br/>
@@ -15964,7 +16369,15 @@
       </w:r>
       <w:r>
         <w:br/>
-        <w:t>One perspective is how climate change affects you directly. Millions of premature deaths occur every year due to air pollution. Nobody wants to live in a place where the air smells awful and is hard to breathe. Americans can also enjoy majestic natural parks (Yellowstone, Yosemite, Glacier, etc.). Climate change and pollution could lead to these parks being closed to the public in the future. Iconic getaways such as Hawaii’s beaches, the Florida coast, and even the Rocky Mountains are also at risk.</w:t>
+        <w:t xml:space="preserve">One perspective is how climate change affects you directly. Millions of premature deaths occur every year due to air pollution. Nobody wants to live in a place where the air smells awful </w:t>
+      </w:r>
+      <w:proofErr w:type="gramStart"/>
+      <w:r>
+        <w:t>and</w:t>
+      </w:r>
+      <w:proofErr w:type="gramEnd"/>
+      <w:r>
+        <w:t xml:space="preserve"> is hard to breathe. Americans can also enjoy majestic natural parks (Yellowstone, Yosemite, Glacier, etc.). Climate change and pollution could lead to these parks being closed to the public in the future. Iconic getaways such as Hawaii’s beaches, the Florida coast, and even the Rocky Mountains are also at risk.</w:t>
       </w:r>
       <w:r>
         <w:br/>
@@ -15981,7 +16394,7 @@
         <w:pStyle w:val="Heading3"/>
       </w:pPr>
       <w:bookmarkStart w:id="85" w:name="_Toc173848427"/>
-      <w:bookmarkStart w:id="86" w:name="_Toc174452422"/>
+      <w:bookmarkStart w:id="86" w:name="_Toc183010614"/>
       <w:r>
         <w:t>Measures</w:t>
       </w:r>
@@ -16175,7 +16588,7 @@
         <w:pStyle w:val="Heading2"/>
       </w:pPr>
       <w:bookmarkStart w:id="87" w:name="_Toc173848428"/>
-      <w:bookmarkStart w:id="88" w:name="_Toc174452423"/>
+      <w:bookmarkStart w:id="88" w:name="_Toc183010615"/>
       <w:r>
         <w:lastRenderedPageBreak/>
         <w:t>Appendix C – Materials for Study 3</w:t>
@@ -16192,7 +16605,7 @@
       <w:pPr>
         <w:pStyle w:val="Heading2"/>
       </w:pPr>
-      <w:bookmarkStart w:id="89" w:name="_Toc174452424"/>
+      <w:bookmarkStart w:id="89" w:name="_Toc183010616"/>
       <w:r>
         <w:t>Cover Letter</w:t>
       </w:r>
@@ -16230,7 +16643,15 @@
       </w:r>
       <w:r>
         <w:br/>
-        <w:t>You are being asked to participate in a research study. The purpose of the research study is to examine how moral conviction towards issues as well as individual differences, affects recollection of past issues.</w:t>
+        <w:t xml:space="preserve">You are being asked to participate in a research study. The purpose of the research study is to examine how moral conviction towards issues as well as individual </w:t>
+      </w:r>
+      <w:proofErr w:type="gramStart"/>
+      <w:r>
+        <w:t>differences,</w:t>
+      </w:r>
+      <w:proofErr w:type="gramEnd"/>
+      <w:r>
+        <w:t xml:space="preserve"> affects recollection of past issues.</w:t>
       </w:r>
       <w:r>
         <w:br/>
@@ -16368,7 +16789,15 @@
       </w:r>
       <w:r>
         <w:br/>
-        <w:t>You are not required to be in this study. You can simply choose not to participate. You can look for other research projects you may be interested in instead of this study. You can obtain any number of required Psychology 1000 research credits by instead writing an essay and submitting it to your primary instructor, for each research credit you would like to replace.</w:t>
+        <w:t xml:space="preserve">You are not required to be in this study. You can simply choose not to participate. You can look for other research projects you may be interested in instead of this study. You can obtain any number of required Psychology 1000 research credits </w:t>
+      </w:r>
+      <w:proofErr w:type="gramStart"/>
+      <w:r>
+        <w:t>by instead</w:t>
+      </w:r>
+      <w:proofErr w:type="gramEnd"/>
+      <w:r>
+        <w:t xml:space="preserve"> writing an essay and submitting it to your primary instructor, for each research credit you would like to replace.</w:t>
       </w:r>
       <w:r>
         <w:br/>
@@ -16420,15 +16849,7 @@
       </w:r>
       <w:proofErr w:type="gramEnd"/>
       <w:r>
-        <w:t xml:space="preserve"> it will not be known who provided the information. Your information will be kept as secure as possible to prevent your identity from being disclosed. What we collected from you as part of this research will not be used or shared for future research studies. It will only be used for </w:t>
-      </w:r>
-      <w:proofErr w:type="gramStart"/>
-      <w:r>
-        <w:t>purposes</w:t>
-      </w:r>
-      <w:proofErr w:type="gramEnd"/>
-      <w:r>
-        <w:t xml:space="preserve"> of this study. We may share what we collected from you as part of this research, for future research without additional informed consent from you.</w:t>
+        <w:t xml:space="preserve"> it will not be known who provided the information. Your information will be kept as secure as possible to prevent your identity from being disclosed. What we collected from you as part of this research will not be used or shared for future research studies. It will only be used for purposes of this study. We may share what we collected from you as part of this research, for future research without additional informed consent from you.</w:t>
       </w:r>
       <w:r>
         <w:br/>
@@ -16475,7 +16896,7 @@
       <w:pPr>
         <w:pStyle w:val="Heading2"/>
       </w:pPr>
-      <w:bookmarkStart w:id="90" w:name="_Toc174452425"/>
+      <w:bookmarkStart w:id="90" w:name="_Toc183010617"/>
       <w:r>
         <w:t>Debrief</w:t>
       </w:r>
@@ -16551,7 +16972,15 @@
       </w:r>
       <w:r>
         <w:lastRenderedPageBreak/>
-        <w:t>differing levels of moral conviction interacts with the persuasiveness of a social consensus, and if this persuasion (as well as individual differences in people) could or would have a direct effect on support for Universal Health Care.</w:t>
+        <w:t xml:space="preserve">differing levels of moral conviction </w:t>
+      </w:r>
+      <w:proofErr w:type="gramStart"/>
+      <w:r>
+        <w:t>interacts</w:t>
+      </w:r>
+      <w:proofErr w:type="gramEnd"/>
+      <w:r>
+        <w:t xml:space="preserve"> with the persuasiveness of a social consensus, and if this persuasion (as well as individual differences in people) could or would have a direct effect on support for Universal Health Care.</w:t>
       </w:r>
     </w:p>
     <w:p>
@@ -16583,15 +17012,7 @@
         <w:pStyle w:val="BodyText"/>
       </w:pPr>
       <w:r>
-        <w:t xml:space="preserve">To </w:t>
-      </w:r>
-      <w:proofErr w:type="gramStart"/>
-      <w:r>
-        <w:t>describe</w:t>
-      </w:r>
-      <w:proofErr w:type="gramEnd"/>
-      <w:r>
-        <w:t xml:space="preserve"> in a simple way, we thought that if we could get you to believe that the general public was in favor of something (which we did by giving you the false feedback) you may become more likely to favor it. </w:t>
+        <w:t>To describe in a simple way, we thought that if we could get you to believe that the general public was in favor of something (which we did by giving you the false feedback) you may become more likely to favor it. </w:t>
       </w:r>
     </w:p>
     <w:p>
@@ -16769,7 +17190,7 @@
       <w:pPr>
         <w:pStyle w:val="Heading2"/>
       </w:pPr>
-      <w:bookmarkStart w:id="91" w:name="_Toc174452426"/>
+      <w:bookmarkStart w:id="91" w:name="_Toc183010618"/>
       <w:r>
         <w:t>Measures</w:t>
       </w:r>
@@ -19279,20 +19700,6 @@
 </file>
 
 <file path=customXml/item1.xml><?xml version="1.0" encoding="utf-8"?>
-<b:Sources xmlns:b="http://schemas.openxmlformats.org/officeDocument/2006/bibliography" xmlns="http://schemas.openxmlformats.org/officeDocument/2006/bibliography" SelectedStyle="\APASixthEditionOfficeOnline.xsl" StyleName="APA" Version="6"/>
-</file>
-
-<file path=customXml/item2.xml><?xml version="1.0" encoding="utf-8"?>
-<p:properties xmlns:p="http://schemas.microsoft.com/office/2006/metadata/properties" xmlns:xsi="http://www.w3.org/2001/XMLSchema-instance" xmlns:pc="http://schemas.microsoft.com/office/infopath/2007/PartnerControls">
-  <documentManagement>
-    <_ip_UnifiedCompliancePolicyUIAction xmlns="http://schemas.microsoft.com/sharepoint/v3" xsi:nil="true"/>
-    <_ip_UnifiedCompliancePolicyProperties xmlns="http://schemas.microsoft.com/sharepoint/v3" xsi:nil="true"/>
-    <_activity xmlns="6015b09f-5043-4f49-8a7b-9772bd5932db" xsi:nil="true"/>
-  </documentManagement>
-</p:properties>
-</file>
-
-<file path=customXml/item3.xml><?xml version="1.0" encoding="utf-8"?>
 <?mso-contentType ?>
 <FormTemplates xmlns="http://schemas.microsoft.com/sharepoint/v3/contenttype/forms">
   <Display>DocumentLibraryForm</Display>
@@ -19301,7 +19708,11 @@
 </FormTemplates>
 </file>
 
-<file path=customXml/item4.xml><?xml version="1.0" encoding="utf-8"?>
+<file path=customXml/item2.xml><?xml version="1.0" encoding="utf-8"?>
+<b:Sources xmlns:b="http://schemas.openxmlformats.org/officeDocument/2006/bibliography" xmlns="http://schemas.openxmlformats.org/officeDocument/2006/bibliography" SelectedStyle="\APASixthEditionOfficeOnline.xsl" StyleName="APA" Version="6"/>
+</file>
+
+<file path=customXml/item3.xml><?xml version="1.0" encoding="utf-8"?>
 <ct:contentTypeSchema xmlns:ct="http://schemas.microsoft.com/office/2006/metadata/contentType" xmlns:ma="http://schemas.microsoft.com/office/2006/metadata/properties/metaAttributes" ct:_="" ma:_="" ma:contentTypeName="Document" ma:contentTypeID="0x0101007402516817E1A7498C41FD15FE0A9B79" ma:contentTypeVersion="18" ma:contentTypeDescription="Create a new document." ma:contentTypeScope="" ma:versionID="d1edb8ae1068c066e3aa67851cd24313">
   <xsd:schema xmlns:xsd="http://www.w3.org/2001/XMLSchema" xmlns:xs="http://www.w3.org/2001/XMLSchema" xmlns:p="http://schemas.microsoft.com/office/2006/metadata/properties" xmlns:ns1="http://schemas.microsoft.com/sharepoint/v3" xmlns:ns3="6015b09f-5043-4f49-8a7b-9772bd5932db" xmlns:ns4="e31052eb-2b6e-4c50-9a35-05cb7ca444e7" targetNamespace="http://schemas.microsoft.com/office/2006/metadata/properties" ma:root="true" ma:fieldsID="ae4a153232ce27f936899b0a16c01a76" ns1:_="" ns3:_="" ns4:_="">
     <xsd:import namespace="http://schemas.microsoft.com/sharepoint/v3"/>
@@ -19559,7 +19970,25 @@
 </ct:contentTypeSchema>
 </file>
 
+<file path=customXml/item4.xml><?xml version="1.0" encoding="utf-8"?>
+<p:properties xmlns:p="http://schemas.microsoft.com/office/2006/metadata/properties" xmlns:xsi="http://www.w3.org/2001/XMLSchema-instance" xmlns:pc="http://schemas.microsoft.com/office/infopath/2007/PartnerControls">
+  <documentManagement>
+    <_ip_UnifiedCompliancePolicyUIAction xmlns="http://schemas.microsoft.com/sharepoint/v3" xsi:nil="true"/>
+    <_ip_UnifiedCompliancePolicyProperties xmlns="http://schemas.microsoft.com/sharepoint/v3" xsi:nil="true"/>
+    <_activity xmlns="6015b09f-5043-4f49-8a7b-9772bd5932db" xsi:nil="true"/>
+  </documentManagement>
+</p:properties>
+</file>
+
 <file path=customXml/itemProps1.xml><?xml version="1.0" encoding="utf-8"?>
+<ds:datastoreItem xmlns:ds="http://schemas.openxmlformats.org/officeDocument/2006/customXml" ds:itemID="{370C9932-052A-4234-B377-CD6828F126DD}">
+  <ds:schemaRefs>
+    <ds:schemaRef ds:uri="http://schemas.microsoft.com/sharepoint/v3/contenttype/forms"/>
+  </ds:schemaRefs>
+</ds:datastoreItem>
+</file>
+
+<file path=customXml/itemProps2.xml><?xml version="1.0" encoding="utf-8"?>
 <ds:datastoreItem xmlns:ds="http://schemas.openxmlformats.org/officeDocument/2006/customXml" ds:itemID="{E76CBE9A-B066-4229-813B-EB59CD54C56B}">
   <ds:schemaRefs>
     <ds:schemaRef ds:uri="http://schemas.openxmlformats.org/officeDocument/2006/bibliography"/>
@@ -19567,26 +19996,7 @@
 </ds:datastoreItem>
 </file>
 
-<file path=customXml/itemProps2.xml><?xml version="1.0" encoding="utf-8"?>
-<ds:datastoreItem xmlns:ds="http://schemas.openxmlformats.org/officeDocument/2006/customXml" ds:itemID="{21B7DAEB-1464-40C2-A52C-8AD4BE0C9E8F}">
-  <ds:schemaRefs>
-    <ds:schemaRef ds:uri="http://schemas.microsoft.com/office/2006/metadata/properties"/>
-    <ds:schemaRef ds:uri="http://schemas.microsoft.com/office/infopath/2007/PartnerControls"/>
-    <ds:schemaRef ds:uri="http://schemas.microsoft.com/sharepoint/v3"/>
-    <ds:schemaRef ds:uri="6015b09f-5043-4f49-8a7b-9772bd5932db"/>
-  </ds:schemaRefs>
-</ds:datastoreItem>
-</file>
-
 <file path=customXml/itemProps3.xml><?xml version="1.0" encoding="utf-8"?>
-<ds:datastoreItem xmlns:ds="http://schemas.openxmlformats.org/officeDocument/2006/customXml" ds:itemID="{370C9932-052A-4234-B377-CD6828F126DD}">
-  <ds:schemaRefs>
-    <ds:schemaRef ds:uri="http://schemas.microsoft.com/sharepoint/v3/contenttype/forms"/>
-  </ds:schemaRefs>
-</ds:datastoreItem>
-</file>
-
-<file path=customXml/itemProps4.xml><?xml version="1.0" encoding="utf-8"?>
 <ds:datastoreItem xmlns:ds="http://schemas.openxmlformats.org/officeDocument/2006/customXml" ds:itemID="{C6EFD1AA-79DC-4D68-94B0-05633BB8F7BB}">
   <ds:schemaRefs>
     <ds:schemaRef ds:uri="http://schemas.microsoft.com/office/2006/metadata/contentType"/>
@@ -19604,4 +20014,15 @@
     <ds:schemaRef ds:uri="http://schemas.microsoft.com/internal/obd"/>
   </ds:schemaRefs>
 </ds:datastoreItem>
+</file>
+
+<file path=customXml/itemProps4.xml><?xml version="1.0" encoding="utf-8"?>
+<ds:datastoreItem xmlns:ds="http://schemas.openxmlformats.org/officeDocument/2006/customXml" ds:itemID="{21B7DAEB-1464-40C2-A52C-8AD4BE0C9E8F}">
+  <ds:schemaRefs>
+    <ds:schemaRef ds:uri="http://schemas.microsoft.com/office/2006/metadata/properties"/>
+    <ds:schemaRef ds:uri="http://schemas.microsoft.com/office/infopath/2007/PartnerControls"/>
+    <ds:schemaRef ds:uri="http://schemas.microsoft.com/sharepoint/v3"/>
+    <ds:schemaRef ds:uri="6015b09f-5043-4f49-8a7b-9772bd5932db"/>
+  </ds:schemaRefs>
+</ds:datastoreItem>
 </file>
</xml_diff>

<commit_message>
working on my post study3 collection intro/lit review rewrites
</commit_message>
<xml_diff>
--- a/Dissertation Proposal/Restructure process/Dissertation Proposal Section Drafts/Combined final draft elements/Dissertation draft w appendix_WIP_8-16-24.docx
+++ b/Dissertation Proposal/Restructure process/Dissertation Proposal Section Drafts/Combined final draft elements/Dissertation draft w appendix_WIP_8-16-24.docx
@@ -1941,27 +1941,7 @@
                 <w:i/>
                 <w:noProof/>
               </w:rPr>
-              <w:t>Study 2 Hy</w:t>
-            </w:r>
-            <w:r>
-              <w:rPr>
-                <w:rStyle w:val="Hyperlink"/>
-                <w:rFonts w:ascii="Calibri Light" w:eastAsia="Times New Roman" w:hAnsi="Calibri Light" w:cs="Times New Roman"/>
-                <w:b/>
-                <w:i/>
-                <w:noProof/>
-              </w:rPr>
-              <w:t>p</w:t>
-            </w:r>
-            <w:r>
-              <w:rPr>
-                <w:rStyle w:val="Hyperlink"/>
-                <w:rFonts w:ascii="Calibri Light" w:eastAsia="Times New Roman" w:hAnsi="Calibri Light" w:cs="Times New Roman"/>
-                <w:b/>
-                <w:i/>
-                <w:noProof/>
-              </w:rPr>
-              <w:t>othesis:</w:t>
+              <w:t>Study 2 Hypothesis:</w:t>
             </w:r>
             <w:r>
               <w:rPr>
@@ -4359,7 +4339,13 @@
       </w:r>
       <w:proofErr w:type="gramEnd"/>
       <w:r>
-        <w:t xml:space="preserve"> demographic variables and other individual differences. Conversely, when a social consensus does not exist (new circumstances, or lack of agreement), individual judgement reigns (e.g., is it unethical to use AI to write letter to grandma?). The explicit lack of social consensus also can affect attitude formation and belief change; exposure to minority dissent (e.g., a dissenting attitude with low social consensus) increases critical thinking and divergent problem analysis regarding one’s original belief (De Dru &amp; West, 2001). Being part of a social consensus also has inherent appeal; the process of having shared ‘negative attitudes’ (e.g., we both hate the Yankees), increases familiarity between people (Weaver &amp; Bosson, 2011). </w:t>
+        <w:t xml:space="preserve"> demographic variables and other individual differences. Conversely, when a social consensus does not exist (new circumstances, or lack of agreement), individual judgement reigns (e.g., is it unethical to use AI to write letter</w:t>
+      </w:r>
+      <w:r>
+        <w:t>s</w:t>
+      </w:r>
+      <w:r>
+        <w:t xml:space="preserve"> to grandma?). The explicit lack of social consensus also can affect attitude formation and belief change; exposure to minority dissent (e.g., a dissenting attitude with low social consensus) increases critical thinking and divergent problem analysis regarding one’s original belief (De Dru &amp; West, 2001). Being part of a social consensus also has inherent appeal; the process of having shared ‘negative attitudes’ (e.g., we both hate the Yankees), increases familiarity between people (Weaver &amp; Bosson, 2011). </w:t>
       </w:r>
     </w:p>
     <w:p>
@@ -4388,6 +4374,12 @@
           <w:szCs w:val="24"/>
         </w:rPr>
       </w:pPr>
+      <w:r>
+        <w:rPr>
+          <w:szCs w:val="24"/>
+        </w:rPr>
+        <w:t>“</w:t>
+      </w:r>
       <w:r>
         <w:rPr>
           <w:szCs w:val="24"/>
@@ -14204,7 +14196,7 @@
         </w:rPr>
         <w:lastRenderedPageBreak/>
         <w:drawing>
-          <wp:inline distT="0" distB="0" distL="0" distR="0" wp14:anchorId="3578B7FA" wp14:editId="19D13CF0">
+          <wp:inline distT="0" distB="0" distL="0" distR="0" wp14:anchorId="3578B7FA" wp14:editId="03C1CCF2">
             <wp:extent cx="5932805" cy="2113915"/>
             <wp:effectExtent l="0" t="0" r="0" b="635"/>
             <wp:docPr id="174948303" name="Picture 2"/>
@@ -14265,7 +14257,7 @@
           <w:noProof/>
         </w:rPr>
         <w:drawing>
-          <wp:inline distT="0" distB="0" distL="0" distR="0" wp14:anchorId="4DEAAD01" wp14:editId="45599C62">
+          <wp:inline distT="0" distB="0" distL="0" distR="0" wp14:anchorId="4DEAAD01" wp14:editId="1DA5FC03">
             <wp:extent cx="5939790" cy="1741170"/>
             <wp:effectExtent l="0" t="0" r="3810" b="0"/>
             <wp:docPr id="1771988288" name="Picture 3"/>
@@ -14387,7 +14379,7 @@
           <w:noProof/>
         </w:rPr>
         <w:drawing>
-          <wp:inline distT="0" distB="0" distL="0" distR="0" wp14:anchorId="19BCDA66" wp14:editId="01D0E123">
+          <wp:inline distT="0" distB="0" distL="0" distR="0" wp14:anchorId="19BCDA66" wp14:editId="7A5EB07F">
             <wp:extent cx="6570053" cy="1375258"/>
             <wp:effectExtent l="0" t="0" r="2540" b="0"/>
             <wp:docPr id="402092963" name="Picture 6"/>
@@ -14447,7 +14439,7 @@
           <w:noProof/>
         </w:rPr>
         <w:drawing>
-          <wp:inline distT="0" distB="0" distL="0" distR="0" wp14:anchorId="100CF4D4" wp14:editId="4C8E1538">
+          <wp:inline distT="0" distB="0" distL="0" distR="0" wp14:anchorId="100CF4D4" wp14:editId="090E083D">
             <wp:extent cx="5932805" cy="577850"/>
             <wp:effectExtent l="0" t="0" r="0" b="0"/>
             <wp:docPr id="1380279329" name="Picture 7"/>
@@ -19700,19 +19692,6 @@
 </file>
 
 <file path=customXml/item1.xml><?xml version="1.0" encoding="utf-8"?>
-<?mso-contentType ?>
-<FormTemplates xmlns="http://schemas.microsoft.com/sharepoint/v3/contenttype/forms">
-  <Display>DocumentLibraryForm</Display>
-  <Edit>DocumentLibraryForm</Edit>
-  <New>DocumentLibraryForm</New>
-</FormTemplates>
-</file>
-
-<file path=customXml/item2.xml><?xml version="1.0" encoding="utf-8"?>
-<b:Sources xmlns:b="http://schemas.openxmlformats.org/officeDocument/2006/bibliography" xmlns="http://schemas.openxmlformats.org/officeDocument/2006/bibliography" SelectedStyle="\APASixthEditionOfficeOnline.xsl" StyleName="APA" Version="6"/>
-</file>
-
-<file path=customXml/item3.xml><?xml version="1.0" encoding="utf-8"?>
 <ct:contentTypeSchema xmlns:ct="http://schemas.microsoft.com/office/2006/metadata/contentType" xmlns:ma="http://schemas.microsoft.com/office/2006/metadata/properties/metaAttributes" ct:_="" ma:_="" ma:contentTypeName="Document" ma:contentTypeID="0x0101007402516817E1A7498C41FD15FE0A9B79" ma:contentTypeVersion="18" ma:contentTypeDescription="Create a new document." ma:contentTypeScope="" ma:versionID="d1edb8ae1068c066e3aa67851cd24313">
   <xsd:schema xmlns:xsd="http://www.w3.org/2001/XMLSchema" xmlns:xs="http://www.w3.org/2001/XMLSchema" xmlns:p="http://schemas.microsoft.com/office/2006/metadata/properties" xmlns:ns1="http://schemas.microsoft.com/sharepoint/v3" xmlns:ns3="6015b09f-5043-4f49-8a7b-9772bd5932db" xmlns:ns4="e31052eb-2b6e-4c50-9a35-05cb7ca444e7" targetNamespace="http://schemas.microsoft.com/office/2006/metadata/properties" ma:root="true" ma:fieldsID="ae4a153232ce27f936899b0a16c01a76" ns1:_="" ns3:_="" ns4:_="">
     <xsd:import namespace="http://schemas.microsoft.com/sharepoint/v3"/>
@@ -19970,7 +19949,16 @@
 </ct:contentTypeSchema>
 </file>
 
-<file path=customXml/item4.xml><?xml version="1.0" encoding="utf-8"?>
+<file path=customXml/item2.xml><?xml version="1.0" encoding="utf-8"?>
+<?mso-contentType ?>
+<FormTemplates xmlns="http://schemas.microsoft.com/sharepoint/v3/contenttype/forms">
+  <Display>DocumentLibraryForm</Display>
+  <Edit>DocumentLibraryForm</Edit>
+  <New>DocumentLibraryForm</New>
+</FormTemplates>
+</file>
+
+<file path=customXml/item3.xml><?xml version="1.0" encoding="utf-8"?>
 <p:properties xmlns:p="http://schemas.microsoft.com/office/2006/metadata/properties" xmlns:xsi="http://www.w3.org/2001/XMLSchema-instance" xmlns:pc="http://schemas.microsoft.com/office/infopath/2007/PartnerControls">
   <documentManagement>
     <_ip_UnifiedCompliancePolicyUIAction xmlns="http://schemas.microsoft.com/sharepoint/v3" xsi:nil="true"/>
@@ -19980,23 +19968,11 @@
 </p:properties>
 </file>
 
-<file path=customXml/itemProps1.xml><?xml version="1.0" encoding="utf-8"?>
-<ds:datastoreItem xmlns:ds="http://schemas.openxmlformats.org/officeDocument/2006/customXml" ds:itemID="{370C9932-052A-4234-B377-CD6828F126DD}">
-  <ds:schemaRefs>
-    <ds:schemaRef ds:uri="http://schemas.microsoft.com/sharepoint/v3/contenttype/forms"/>
-  </ds:schemaRefs>
-</ds:datastoreItem>
+<file path=customXml/item4.xml><?xml version="1.0" encoding="utf-8"?>
+<b:Sources xmlns:b="http://schemas.openxmlformats.org/officeDocument/2006/bibliography" xmlns="http://schemas.openxmlformats.org/officeDocument/2006/bibliography" SelectedStyle="\APASixthEditionOfficeOnline.xsl" StyleName="APA" Version="6"/>
 </file>
 
-<file path=customXml/itemProps2.xml><?xml version="1.0" encoding="utf-8"?>
-<ds:datastoreItem xmlns:ds="http://schemas.openxmlformats.org/officeDocument/2006/customXml" ds:itemID="{E76CBE9A-B066-4229-813B-EB59CD54C56B}">
-  <ds:schemaRefs>
-    <ds:schemaRef ds:uri="http://schemas.openxmlformats.org/officeDocument/2006/bibliography"/>
-  </ds:schemaRefs>
-</ds:datastoreItem>
-</file>
-
-<file path=customXml/itemProps3.xml><?xml version="1.0" encoding="utf-8"?>
+<file path=customXml/itemProps1.xml><?xml version="1.0" encoding="utf-8"?>
 <ds:datastoreItem xmlns:ds="http://schemas.openxmlformats.org/officeDocument/2006/customXml" ds:itemID="{C6EFD1AA-79DC-4D68-94B0-05633BB8F7BB}">
   <ds:schemaRefs>
     <ds:schemaRef ds:uri="http://schemas.microsoft.com/office/2006/metadata/contentType"/>
@@ -20016,7 +19992,15 @@
 </ds:datastoreItem>
 </file>
 
-<file path=customXml/itemProps4.xml><?xml version="1.0" encoding="utf-8"?>
+<file path=customXml/itemProps2.xml><?xml version="1.0" encoding="utf-8"?>
+<ds:datastoreItem xmlns:ds="http://schemas.openxmlformats.org/officeDocument/2006/customXml" ds:itemID="{370C9932-052A-4234-B377-CD6828F126DD}">
+  <ds:schemaRefs>
+    <ds:schemaRef ds:uri="http://schemas.microsoft.com/sharepoint/v3/contenttype/forms"/>
+  </ds:schemaRefs>
+</ds:datastoreItem>
+</file>
+
+<file path=customXml/itemProps3.xml><?xml version="1.0" encoding="utf-8"?>
 <ds:datastoreItem xmlns:ds="http://schemas.openxmlformats.org/officeDocument/2006/customXml" ds:itemID="{21B7DAEB-1464-40C2-A52C-8AD4BE0C9E8F}">
   <ds:schemaRefs>
     <ds:schemaRef ds:uri="http://schemas.microsoft.com/office/2006/metadata/properties"/>
@@ -20025,4 +20009,12 @@
     <ds:schemaRef ds:uri="6015b09f-5043-4f49-8a7b-9772bd5932db"/>
   </ds:schemaRefs>
 </ds:datastoreItem>
+</file>
+
+<file path=customXml/itemProps4.xml><?xml version="1.0" encoding="utf-8"?>
+<ds:datastoreItem xmlns:ds="http://schemas.openxmlformats.org/officeDocument/2006/customXml" ds:itemID="{E76CBE9A-B066-4229-813B-EB59CD54C56B}">
+  <ds:schemaRefs>
+    <ds:schemaRef ds:uri="http://schemas.openxmlformats.org/officeDocument/2006/bibliography"/>
+  </ds:schemaRefs>
+</ds:datastoreItem>
 </file>
</xml_diff>